<commit_message>
refs Usecase update in document and game protocol update for Milestone 1
</commit_message>
<xml_diff>
--- a/Milestone 1/MileStone 1 Doc.docx
+++ b/Milestone 1/MileStone 1 Doc.docx
@@ -1095,7 +1095,25 @@
           <w:sz w:val="24"/>
           <w:szCs w:val="24"/>
         </w:rPr>
-        <w:t>” is a fun and best game for children since it doesn’t involve any violent actions or behaviors which will affect the mind of children. The questions designed for the game is similar to brain teaser which helps the children to think more and thus, they can develop their problem-solving skills.</w:t>
+        <w:t xml:space="preserve">” is a fun and best game for children since it doesn’t involve any violent actions or behaviors which will affect the mind of children. The questions designed for the game is </w:t>
+      </w:r>
+      <w:proofErr w:type="gramStart"/>
+      <w:r>
+        <w:rPr>
+          <w:rFonts w:ascii="Times New Roman" w:hAnsi="Times New Roman" w:cs="Times New Roman"/>
+          <w:sz w:val="24"/>
+          <w:szCs w:val="24"/>
+        </w:rPr>
+        <w:t>similar to</w:t>
+      </w:r>
+      <w:proofErr w:type="gramEnd"/>
+      <w:r>
+        <w:rPr>
+          <w:rFonts w:ascii="Times New Roman" w:hAnsi="Times New Roman" w:cs="Times New Roman"/>
+          <w:sz w:val="24"/>
+          <w:szCs w:val="24"/>
+        </w:rPr>
+        <w:t xml:space="preserve"> brain teaser which helps the children to think more and thus, they can develop their problem-solving skills.</w:t>
       </w:r>
     </w:p>
     <w:p>
@@ -3911,6 +3929,7 @@
         <w:t xml:space="preserve">Only registered player can login and play the game. The username should not be </w:t>
       </w:r>
       <w:proofErr w:type="spellStart"/>
+      <w:proofErr w:type="gramStart"/>
       <w:r>
         <w:rPr>
           <w:rFonts w:ascii="Times New Roman" w:hAnsi="Times New Roman" w:cs="Times New Roman"/>
@@ -3920,6 +3939,7 @@
         <w:t>a</w:t>
       </w:r>
       <w:proofErr w:type="spellEnd"/>
+      <w:proofErr w:type="gramEnd"/>
       <w:r>
         <w:rPr>
           <w:rFonts w:ascii="Times New Roman" w:hAnsi="Times New Roman" w:cs="Times New Roman"/>
@@ -8205,17 +8225,7 @@
                 <w:sz w:val="24"/>
                 <w:szCs w:val="24"/>
               </w:rPr>
-              <w:t xml:space="preserve">Click </w:t>
-            </w:r>
-            <w:r>
-              <w:rPr>
-                <w:rFonts w:ascii="Times New Roman" w:hAnsi="Times New Roman" w:cs="Times New Roman"/>
-                <w:b w:val="0"/>
-                <w:bCs w:val="0"/>
-                <w:sz w:val="24"/>
-                <w:szCs w:val="24"/>
-              </w:rPr>
-              <w:t>Menu</w:t>
+              <w:t>Click Menu</w:t>
             </w:r>
           </w:p>
         </w:tc>
@@ -8373,8 +8383,6 @@
           <w:szCs w:val="24"/>
         </w:rPr>
       </w:pPr>
-      <w:bookmarkStart w:id="0" w:name="_GoBack"/>
-      <w:bookmarkEnd w:id="0"/>
     </w:p>
     <w:p>
       <w:pPr>
@@ -9263,7 +9271,25 @@
           <w:sz w:val="24"/>
           <w:szCs w:val="24"/>
         </w:rPr>
-        <w:t>In-order to draw a use-case diagram, it is essential to have a understanding of basic building blocks.</w:t>
+        <w:t xml:space="preserve">In-order to draw a use-case diagram, it is essential to have </w:t>
+      </w:r>
+      <w:proofErr w:type="gramStart"/>
+      <w:r>
+        <w:rPr>
+          <w:rFonts w:ascii="Times New Roman" w:hAnsi="Times New Roman" w:cs="Times New Roman"/>
+          <w:sz w:val="24"/>
+          <w:szCs w:val="24"/>
+        </w:rPr>
+        <w:t>a</w:t>
+      </w:r>
+      <w:proofErr w:type="gramEnd"/>
+      <w:r>
+        <w:rPr>
+          <w:rFonts w:ascii="Times New Roman" w:hAnsi="Times New Roman" w:cs="Times New Roman"/>
+          <w:sz w:val="24"/>
+          <w:szCs w:val="24"/>
+        </w:rPr>
+        <w:t xml:space="preserve"> understanding of basic building blocks.</w:t>
       </w:r>
     </w:p>
     <w:p>
@@ -9362,15 +9388,7 @@
           <w:sz w:val="24"/>
           <w:szCs w:val="24"/>
         </w:rPr>
-        <w:t xml:space="preserve"> </w:t>
-      </w:r>
-      <w:r>
-        <w:rPr>
-          <w:rFonts w:ascii="Times New Roman" w:hAnsi="Times New Roman" w:cs="Times New Roman"/>
-          <w:sz w:val="24"/>
-          <w:szCs w:val="24"/>
-        </w:rPr>
-        <w:t>below</w:t>
+        <w:t xml:space="preserve"> below</w:t>
       </w:r>
       <w:r>
         <w:rPr>
@@ -9849,76 +9867,255 @@
           <w:szCs w:val="24"/>
         </w:rPr>
       </w:pPr>
-    </w:p>
-    <w:p>
-      <w:pPr>
-        <w:spacing w:line="360" w:lineRule="auto"/>
-        <w:jc w:val="both"/>
-        <w:rPr>
-          <w:rFonts w:ascii="Times New Roman" w:hAnsi="Times New Roman" w:cs="Times New Roman"/>
-          <w:sz w:val="24"/>
-          <w:szCs w:val="24"/>
-        </w:rPr>
-      </w:pPr>
-    </w:p>
-    <w:p>
-      <w:pPr>
-        <w:spacing w:line="360" w:lineRule="auto"/>
-        <w:jc w:val="both"/>
-        <w:rPr>
-          <w:rFonts w:ascii="Times New Roman" w:hAnsi="Times New Roman" w:cs="Times New Roman"/>
-          <w:sz w:val="24"/>
-          <w:szCs w:val="24"/>
-        </w:rPr>
-      </w:pPr>
-    </w:p>
-    <w:p>
-      <w:pPr>
-        <w:spacing w:line="360" w:lineRule="auto"/>
-        <w:jc w:val="both"/>
-        <w:rPr>
-          <w:rFonts w:ascii="Times New Roman" w:hAnsi="Times New Roman" w:cs="Times New Roman"/>
-          <w:sz w:val="24"/>
-          <w:szCs w:val="24"/>
-        </w:rPr>
-      </w:pPr>
-    </w:p>
-    <w:p>
-      <w:pPr>
-        <w:spacing w:line="360" w:lineRule="auto"/>
-        <w:jc w:val="both"/>
-        <w:rPr>
-          <w:rFonts w:ascii="Times New Roman" w:hAnsi="Times New Roman" w:cs="Times New Roman"/>
-          <w:sz w:val="24"/>
-          <w:szCs w:val="24"/>
-        </w:rPr>
-      </w:pPr>
-    </w:p>
-    <w:p>
-      <w:pPr>
-        <w:spacing w:line="360" w:lineRule="auto"/>
-        <w:jc w:val="both"/>
-        <w:rPr>
-          <w:rFonts w:ascii="Times New Roman" w:hAnsi="Times New Roman" w:cs="Times New Roman"/>
-          <w:sz w:val="24"/>
-          <w:szCs w:val="24"/>
-        </w:rPr>
-      </w:pPr>
-    </w:p>
-    <w:p>
-      <w:pPr>
-        <w:spacing w:line="360" w:lineRule="auto"/>
-        <w:jc w:val="both"/>
-        <w:rPr>
-          <w:rFonts w:ascii="Times New Roman" w:hAnsi="Times New Roman" w:cs="Times New Roman"/>
-          <w:sz w:val="24"/>
-          <w:szCs w:val="24"/>
-        </w:rPr>
-      </w:pPr>
+      <w:r>
+        <w:rPr>
+          <w:noProof/>
+        </w:rPr>
+        <w:lastRenderedPageBreak/>
+        <w:drawing>
+          <wp:anchor distT="0" distB="0" distL="114300" distR="114300" simplePos="0" relativeHeight="251710464" behindDoc="0" locked="0" layoutInCell="1" allowOverlap="1" wp14:anchorId="59E5B5DC" wp14:editId="3497CB65">
+            <wp:simplePos x="0" y="0"/>
+            <wp:positionH relativeFrom="margin">
+              <wp:posOffset>-482600</wp:posOffset>
+            </wp:positionH>
+            <wp:positionV relativeFrom="paragraph">
+              <wp:posOffset>397932</wp:posOffset>
+            </wp:positionV>
+            <wp:extent cx="6807200" cy="5558283"/>
+            <wp:effectExtent l="0" t="0" r="0" b="4445"/>
+            <wp:wrapNone/>
+            <wp:docPr id="26" name="Picture 26"/>
+            <wp:cNvGraphicFramePr>
+              <a:graphicFrameLocks xmlns:a="http://schemas.openxmlformats.org/drawingml/2006/main" noChangeAspect="1"/>
+            </wp:cNvGraphicFramePr>
+            <a:graphic xmlns:a="http://schemas.openxmlformats.org/drawingml/2006/main">
+              <a:graphicData uri="http://schemas.openxmlformats.org/drawingml/2006/picture">
+                <pic:pic xmlns:pic="http://schemas.openxmlformats.org/drawingml/2006/picture">
+                  <pic:nvPicPr>
+                    <pic:cNvPr id="1" name=""/>
+                    <pic:cNvPicPr/>
+                  </pic:nvPicPr>
+                  <pic:blipFill>
+                    <a:blip r:embed="rId17">
+                      <a:extLst>
+                        <a:ext uri="{28A0092B-C50C-407E-A947-70E740481C1C}">
+                          <a14:useLocalDpi xmlns:a14="http://schemas.microsoft.com/office/drawing/2010/main" val="0"/>
+                        </a:ext>
+                      </a:extLst>
+                    </a:blip>
+                    <a:stretch>
+                      <a:fillRect/>
+                    </a:stretch>
+                  </pic:blipFill>
+                  <pic:spPr>
+                    <a:xfrm>
+                      <a:off x="0" y="0"/>
+                      <a:ext cx="6827306" cy="5574700"/>
+                    </a:xfrm>
+                    <a:prstGeom prst="rect">
+                      <a:avLst/>
+                    </a:prstGeom>
+                  </pic:spPr>
+                </pic:pic>
+              </a:graphicData>
+            </a:graphic>
+            <wp14:sizeRelH relativeFrom="margin">
+              <wp14:pctWidth>0</wp14:pctWidth>
+            </wp14:sizeRelH>
+            <wp14:sizeRelV relativeFrom="margin">
+              <wp14:pctHeight>0</wp14:pctHeight>
+            </wp14:sizeRelV>
+          </wp:anchor>
+        </w:drawing>
+      </w:r>
+    </w:p>
+    <w:p>
+      <w:pPr>
+        <w:spacing w:line="360" w:lineRule="auto"/>
+        <w:jc w:val="both"/>
+        <w:rPr>
+          <w:rFonts w:ascii="Times New Roman" w:hAnsi="Times New Roman" w:cs="Times New Roman"/>
+          <w:sz w:val="24"/>
+          <w:szCs w:val="24"/>
+        </w:rPr>
+      </w:pPr>
+    </w:p>
+    <w:p>
+      <w:pPr>
+        <w:spacing w:line="360" w:lineRule="auto"/>
+        <w:jc w:val="both"/>
+        <w:rPr>
+          <w:rFonts w:ascii="Times New Roman" w:hAnsi="Times New Roman" w:cs="Times New Roman"/>
+          <w:sz w:val="24"/>
+          <w:szCs w:val="24"/>
+        </w:rPr>
+      </w:pPr>
+    </w:p>
+    <w:p>
+      <w:pPr>
+        <w:spacing w:line="360" w:lineRule="auto"/>
+        <w:jc w:val="both"/>
+        <w:rPr>
+          <w:rFonts w:ascii="Times New Roman" w:hAnsi="Times New Roman" w:cs="Times New Roman"/>
+          <w:sz w:val="24"/>
+          <w:szCs w:val="24"/>
+        </w:rPr>
+      </w:pPr>
+    </w:p>
+    <w:p>
+      <w:pPr>
+        <w:spacing w:line="360" w:lineRule="auto"/>
+        <w:jc w:val="both"/>
+        <w:rPr>
+          <w:rFonts w:ascii="Times New Roman" w:hAnsi="Times New Roman" w:cs="Times New Roman"/>
+          <w:sz w:val="24"/>
+          <w:szCs w:val="24"/>
+        </w:rPr>
+      </w:pPr>
+    </w:p>
+    <w:p>
+      <w:pPr>
+        <w:spacing w:line="360" w:lineRule="auto"/>
+        <w:jc w:val="both"/>
+        <w:rPr>
+          <w:rFonts w:ascii="Times New Roman" w:hAnsi="Times New Roman" w:cs="Times New Roman"/>
+          <w:sz w:val="24"/>
+          <w:szCs w:val="24"/>
+        </w:rPr>
+      </w:pPr>
+    </w:p>
+    <w:p>
+      <w:pPr>
+        <w:spacing w:line="360" w:lineRule="auto"/>
+        <w:jc w:val="both"/>
+        <w:rPr>
+          <w:rFonts w:ascii="Times New Roman" w:hAnsi="Times New Roman" w:cs="Times New Roman"/>
+          <w:sz w:val="24"/>
+          <w:szCs w:val="24"/>
+        </w:rPr>
+      </w:pPr>
+      <w:r>
+        <w:rPr>
+          <w:noProof/>
+        </w:rPr>
+        <mc:AlternateContent>
+          <mc:Choice Requires="wps">
+            <w:drawing>
+              <wp:anchor distT="0" distB="0" distL="114300" distR="114300" simplePos="0" relativeHeight="251712512" behindDoc="0" locked="0" layoutInCell="1" allowOverlap="1" wp14:anchorId="1B6D9C0A" wp14:editId="622A978C">
+                <wp:simplePos x="0" y="0"/>
+                <wp:positionH relativeFrom="margin">
+                  <wp:posOffset>-1270</wp:posOffset>
+                </wp:positionH>
+                <wp:positionV relativeFrom="paragraph">
+                  <wp:posOffset>3811693</wp:posOffset>
+                </wp:positionV>
+                <wp:extent cx="5731510" cy="635"/>
+                <wp:effectExtent l="0" t="0" r="2540" b="0"/>
+                <wp:wrapNone/>
+                <wp:docPr id="29" name="Text Box 29"/>
+                <wp:cNvGraphicFramePr/>
+                <a:graphic xmlns:a="http://schemas.openxmlformats.org/drawingml/2006/main">
+                  <a:graphicData uri="http://schemas.microsoft.com/office/word/2010/wordprocessingShape">
+                    <wps:wsp>
+                      <wps:cNvSpPr txBox="1"/>
+                      <wps:spPr>
+                        <a:xfrm>
+                          <a:off x="0" y="0"/>
+                          <a:ext cx="5731510" cy="635"/>
+                        </a:xfrm>
+                        <a:prstGeom prst="rect">
+                          <a:avLst/>
+                        </a:prstGeom>
+                        <a:solidFill>
+                          <a:prstClr val="white"/>
+                        </a:solidFill>
+                        <a:ln>
+                          <a:noFill/>
+                        </a:ln>
+                      </wps:spPr>
+                      <wps:txbx>
+                        <w:txbxContent>
+                          <w:p>
+                            <w:pPr>
+                              <w:pStyle w:val="Caption"/>
+                              <w:jc w:val="center"/>
+                              <w:rPr>
+                                <w:noProof/>
+                              </w:rPr>
+                            </w:pPr>
+                            <w:bookmarkStart w:id="0" w:name="_GoBack"/>
+                            <w:r>
+                              <w:t xml:space="preserve">Figure </w:t>
+                            </w:r>
+                            <w:fldSimple w:instr=" SEQ Figure \* ARABIC ">
+                              <w:r>
+                                <w:rPr>
+                                  <w:noProof/>
+                                </w:rPr>
+                                <w:t>1</w:t>
+                              </w:r>
+                            </w:fldSimple>
+                            <w:r>
+                              <w:t xml:space="preserve"> Use-Case Diagram</w:t>
+                            </w:r>
+                            <w:bookmarkEnd w:id="0"/>
+                          </w:p>
+                        </w:txbxContent>
+                      </wps:txbx>
+                      <wps:bodyPr rot="0" spcFirstLastPara="0" vertOverflow="overflow" horzOverflow="overflow" vert="horz" wrap="square" lIns="0" tIns="0" rIns="0" bIns="0" numCol="1" spcCol="0" rtlCol="0" fromWordArt="0" anchor="t" anchorCtr="0" forceAA="0" compatLnSpc="1">
+                        <a:prstTxWarp prst="textNoShape">
+                          <a:avLst/>
+                        </a:prstTxWarp>
+                        <a:spAutoFit/>
+                      </wps:bodyPr>
+                    </wps:wsp>
+                  </a:graphicData>
+                </a:graphic>
+              </wp:anchor>
+            </w:drawing>
+          </mc:Choice>
+          <mc:Fallback>
+            <w:pict>
+              <v:shape w14:anchorId="1B6D9C0A" id="Text Box 29" o:spid="_x0000_s1041" type="#_x0000_t202" style="position:absolute;left:0;text-align:left;margin-left:-.1pt;margin-top:300.15pt;width:451.3pt;height:.05pt;z-index:251712512;visibility:visible;mso-wrap-style:square;mso-wrap-distance-left:9pt;mso-wrap-distance-top:0;mso-wrap-distance-right:9pt;mso-wrap-distance-bottom:0;mso-position-horizontal:absolute;mso-position-horizontal-relative:margin;mso-position-vertical:absolute;mso-position-vertical-relative:text;v-text-anchor:top" o:gfxdata="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" stroked="f">
+                <v:textbox style="mso-fit-shape-to-text:t" inset="0,0,0,0">
+                  <w:txbxContent>
+                    <w:p>
+                      <w:pPr>
+                        <w:pStyle w:val="Caption"/>
+                        <w:jc w:val="center"/>
+                        <w:rPr>
+                          <w:noProof/>
+                        </w:rPr>
+                      </w:pPr>
+                      <w:bookmarkStart w:id="1" w:name="_GoBack"/>
+                      <w:r>
+                        <w:t xml:space="preserve">Figure </w:t>
+                      </w:r>
+                      <w:fldSimple w:instr=" SEQ Figure \* ARABIC ">
+                        <w:r>
+                          <w:rPr>
+                            <w:noProof/>
+                          </w:rPr>
+                          <w:t>1</w:t>
+                        </w:r>
+                      </w:fldSimple>
+                      <w:r>
+                        <w:t xml:space="preserve"> Use-Case Diagram</w:t>
+                      </w:r>
+                      <w:bookmarkEnd w:id="1"/>
+                    </w:p>
+                  </w:txbxContent>
+                </v:textbox>
+                <w10:wrap anchorx="margin"/>
+              </v:shape>
+            </w:pict>
+          </mc:Fallback>
+        </mc:AlternateContent>
+      </w:r>
     </w:p>
     <w:sectPr>
-      <w:headerReference w:type="default" r:id="rId17"/>
-      <w:footerReference w:type="default" r:id="rId18"/>
+      <w:headerReference w:type="default" r:id="rId18"/>
+      <w:footerReference w:type="default" r:id="rId19"/>
       <w:pgSz w:w="11906" w:h="16838" w:code="9"/>
       <w:pgMar w:top="1440" w:right="1440" w:bottom="1440" w:left="1440" w:header="720" w:footer="720" w:gutter="0"/>
       <w:cols w:space="720"/>
@@ -11538,6 +11735,25 @@
       </w:rPr>
     </w:tblStylePr>
   </w:style>
+  <w:style w:type="paragraph" w:styleId="Caption">
+    <w:name w:val="caption"/>
+    <w:basedOn w:val="Normal"/>
+    <w:next w:val="Normal"/>
+    <w:uiPriority w:val="35"/>
+    <w:unhideWhenUsed/>
+    <w:qFormat/>
+    <w:rsid w:val="00C271F6"/>
+    <w:pPr>
+      <w:spacing w:after="200" w:line="240" w:lineRule="auto"/>
+    </w:pPr>
+    <w:rPr>
+      <w:i/>
+      <w:iCs/>
+      <w:color w:val="44546A" w:themeColor="text2"/>
+      <w:sz w:val="18"/>
+      <w:szCs w:val="18"/>
+    </w:rPr>
+  </w:style>
 </w:styles>
 </file>
 

</xml_diff>

<commit_message>
refs Usecase description update in documentation and some tweak update in game code
</commit_message>
<xml_diff>
--- a/Milestone 1/MileStone 1 Doc.docx
+++ b/Milestone 1/MileStone 1 Doc.docx
@@ -9859,6 +9859,7 @@
     </w:p>
     <w:p>
       <w:pPr>
+        <w:pStyle w:val="ListParagraph"/>
         <w:spacing w:line="360" w:lineRule="auto"/>
         <w:jc w:val="both"/>
         <w:rPr>
@@ -9873,13 +9874,13 @@
         </w:rPr>
         <w:lastRenderedPageBreak/>
         <w:drawing>
-          <wp:anchor distT="0" distB="0" distL="114300" distR="114300" simplePos="0" relativeHeight="251710464" behindDoc="0" locked="0" layoutInCell="1" allowOverlap="1" wp14:anchorId="59E5B5DC" wp14:editId="3497CB65">
+          <wp:anchor distT="0" distB="0" distL="114300" distR="114300" simplePos="0" relativeHeight="251710464" behindDoc="0" locked="0" layoutInCell="1" allowOverlap="1" wp14:anchorId="59E5B5DC" wp14:editId="4C684688">
             <wp:simplePos x="0" y="0"/>
             <wp:positionH relativeFrom="margin">
-              <wp:posOffset>-482600</wp:posOffset>
+              <wp:align>center</wp:align>
             </wp:positionH>
             <wp:positionV relativeFrom="paragraph">
-              <wp:posOffset>397932</wp:posOffset>
+              <wp:posOffset>295910</wp:posOffset>
             </wp:positionV>
             <wp:extent cx="6807200" cy="5558283"/>
             <wp:effectExtent l="0" t="0" r="0" b="4445"/>
@@ -9910,7 +9911,7 @@
                   <pic:spPr>
                     <a:xfrm>
                       <a:off x="0" y="0"/>
-                      <a:ext cx="6827306" cy="5574700"/>
+                      <a:ext cx="6807200" cy="5558283"/>
                     </a:xfrm>
                     <a:prstGeom prst="rect">
                       <a:avLst/>
@@ -9931,61 +9932,259 @@
     </w:p>
     <w:p>
       <w:pPr>
-        <w:spacing w:line="360" w:lineRule="auto"/>
-        <w:jc w:val="both"/>
-        <w:rPr>
-          <w:rFonts w:ascii="Times New Roman" w:hAnsi="Times New Roman" w:cs="Times New Roman"/>
-          <w:sz w:val="24"/>
-          <w:szCs w:val="24"/>
-        </w:rPr>
-      </w:pPr>
-    </w:p>
-    <w:p>
-      <w:pPr>
-        <w:spacing w:line="360" w:lineRule="auto"/>
-        <w:jc w:val="both"/>
-        <w:rPr>
-          <w:rFonts w:ascii="Times New Roman" w:hAnsi="Times New Roman" w:cs="Times New Roman"/>
-          <w:sz w:val="24"/>
-          <w:szCs w:val="24"/>
-        </w:rPr>
-      </w:pPr>
-    </w:p>
-    <w:p>
-      <w:pPr>
-        <w:spacing w:line="360" w:lineRule="auto"/>
-        <w:jc w:val="both"/>
-        <w:rPr>
-          <w:rFonts w:ascii="Times New Roman" w:hAnsi="Times New Roman" w:cs="Times New Roman"/>
-          <w:sz w:val="24"/>
-          <w:szCs w:val="24"/>
-        </w:rPr>
-      </w:pPr>
-    </w:p>
-    <w:p>
-      <w:pPr>
-        <w:spacing w:line="360" w:lineRule="auto"/>
-        <w:jc w:val="both"/>
-        <w:rPr>
-          <w:rFonts w:ascii="Times New Roman" w:hAnsi="Times New Roman" w:cs="Times New Roman"/>
-          <w:sz w:val="24"/>
-          <w:szCs w:val="24"/>
-        </w:rPr>
-      </w:pPr>
-    </w:p>
-    <w:p>
-      <w:pPr>
-        <w:spacing w:line="360" w:lineRule="auto"/>
-        <w:jc w:val="both"/>
-        <w:rPr>
-          <w:rFonts w:ascii="Times New Roman" w:hAnsi="Times New Roman" w:cs="Times New Roman"/>
-          <w:sz w:val="24"/>
-          <w:szCs w:val="24"/>
-        </w:rPr>
-      </w:pPr>
-    </w:p>
-    <w:p>
-      <w:pPr>
+        <w:pStyle w:val="ListParagraph"/>
+        <w:spacing w:line="360" w:lineRule="auto"/>
+        <w:jc w:val="both"/>
+        <w:rPr>
+          <w:rFonts w:ascii="Times New Roman" w:hAnsi="Times New Roman" w:cs="Times New Roman"/>
+          <w:sz w:val="24"/>
+          <w:szCs w:val="24"/>
+        </w:rPr>
+      </w:pPr>
+    </w:p>
+    <w:p>
+      <w:pPr>
+        <w:pStyle w:val="ListParagraph"/>
+        <w:spacing w:line="360" w:lineRule="auto"/>
+        <w:jc w:val="both"/>
+        <w:rPr>
+          <w:rFonts w:ascii="Times New Roman" w:hAnsi="Times New Roman" w:cs="Times New Roman"/>
+          <w:sz w:val="24"/>
+          <w:szCs w:val="24"/>
+        </w:rPr>
+      </w:pPr>
+    </w:p>
+    <w:p>
+      <w:pPr>
+        <w:pStyle w:val="ListParagraph"/>
+        <w:spacing w:line="360" w:lineRule="auto"/>
+        <w:jc w:val="both"/>
+        <w:rPr>
+          <w:rFonts w:ascii="Times New Roman" w:hAnsi="Times New Roman" w:cs="Times New Roman"/>
+          <w:sz w:val="24"/>
+          <w:szCs w:val="24"/>
+        </w:rPr>
+      </w:pPr>
+    </w:p>
+    <w:p>
+      <w:pPr>
+        <w:pStyle w:val="ListParagraph"/>
+        <w:spacing w:line="360" w:lineRule="auto"/>
+        <w:jc w:val="both"/>
+        <w:rPr>
+          <w:rFonts w:ascii="Times New Roman" w:hAnsi="Times New Roman" w:cs="Times New Roman"/>
+          <w:sz w:val="24"/>
+          <w:szCs w:val="24"/>
+        </w:rPr>
+      </w:pPr>
+    </w:p>
+    <w:p>
+      <w:pPr>
+        <w:pStyle w:val="ListParagraph"/>
+        <w:spacing w:line="360" w:lineRule="auto"/>
+        <w:jc w:val="both"/>
+        <w:rPr>
+          <w:rFonts w:ascii="Times New Roman" w:hAnsi="Times New Roman" w:cs="Times New Roman"/>
+          <w:sz w:val="24"/>
+          <w:szCs w:val="24"/>
+        </w:rPr>
+      </w:pPr>
+    </w:p>
+    <w:p>
+      <w:pPr>
+        <w:pStyle w:val="ListParagraph"/>
+        <w:spacing w:line="360" w:lineRule="auto"/>
+        <w:jc w:val="both"/>
+        <w:rPr>
+          <w:rFonts w:ascii="Times New Roman" w:hAnsi="Times New Roman" w:cs="Times New Roman"/>
+          <w:sz w:val="24"/>
+          <w:szCs w:val="24"/>
+        </w:rPr>
+      </w:pPr>
+    </w:p>
+    <w:p>
+      <w:pPr>
+        <w:pStyle w:val="ListParagraph"/>
+        <w:spacing w:line="360" w:lineRule="auto"/>
+        <w:jc w:val="both"/>
+        <w:rPr>
+          <w:rFonts w:ascii="Times New Roman" w:hAnsi="Times New Roman" w:cs="Times New Roman"/>
+          <w:sz w:val="24"/>
+          <w:szCs w:val="24"/>
+        </w:rPr>
+      </w:pPr>
+    </w:p>
+    <w:p>
+      <w:pPr>
+        <w:pStyle w:val="ListParagraph"/>
+        <w:spacing w:line="360" w:lineRule="auto"/>
+        <w:jc w:val="both"/>
+        <w:rPr>
+          <w:rFonts w:ascii="Times New Roman" w:hAnsi="Times New Roman" w:cs="Times New Roman"/>
+          <w:sz w:val="24"/>
+          <w:szCs w:val="24"/>
+        </w:rPr>
+      </w:pPr>
+    </w:p>
+    <w:p>
+      <w:pPr>
+        <w:pStyle w:val="ListParagraph"/>
+        <w:spacing w:line="360" w:lineRule="auto"/>
+        <w:jc w:val="both"/>
+        <w:rPr>
+          <w:rFonts w:ascii="Times New Roman" w:hAnsi="Times New Roman" w:cs="Times New Roman"/>
+          <w:sz w:val="24"/>
+          <w:szCs w:val="24"/>
+        </w:rPr>
+      </w:pPr>
+    </w:p>
+    <w:p>
+      <w:pPr>
+        <w:pStyle w:val="ListParagraph"/>
+        <w:spacing w:line="360" w:lineRule="auto"/>
+        <w:jc w:val="both"/>
+        <w:rPr>
+          <w:rFonts w:ascii="Times New Roman" w:hAnsi="Times New Roman" w:cs="Times New Roman"/>
+          <w:sz w:val="24"/>
+          <w:szCs w:val="24"/>
+        </w:rPr>
+      </w:pPr>
+    </w:p>
+    <w:p>
+      <w:pPr>
+        <w:pStyle w:val="ListParagraph"/>
+        <w:spacing w:line="360" w:lineRule="auto"/>
+        <w:jc w:val="both"/>
+        <w:rPr>
+          <w:rFonts w:ascii="Times New Roman" w:hAnsi="Times New Roman" w:cs="Times New Roman"/>
+          <w:sz w:val="24"/>
+          <w:szCs w:val="24"/>
+        </w:rPr>
+      </w:pPr>
+    </w:p>
+    <w:p>
+      <w:pPr>
+        <w:pStyle w:val="ListParagraph"/>
+        <w:spacing w:line="360" w:lineRule="auto"/>
+        <w:jc w:val="both"/>
+        <w:rPr>
+          <w:rFonts w:ascii="Times New Roman" w:hAnsi="Times New Roman" w:cs="Times New Roman"/>
+          <w:sz w:val="24"/>
+          <w:szCs w:val="24"/>
+        </w:rPr>
+      </w:pPr>
+    </w:p>
+    <w:p>
+      <w:pPr>
+        <w:pStyle w:val="ListParagraph"/>
+        <w:spacing w:line="360" w:lineRule="auto"/>
+        <w:jc w:val="both"/>
+        <w:rPr>
+          <w:rFonts w:ascii="Times New Roman" w:hAnsi="Times New Roman" w:cs="Times New Roman"/>
+          <w:sz w:val="24"/>
+          <w:szCs w:val="24"/>
+        </w:rPr>
+      </w:pPr>
+    </w:p>
+    <w:p>
+      <w:pPr>
+        <w:pStyle w:val="ListParagraph"/>
+        <w:spacing w:line="360" w:lineRule="auto"/>
+        <w:jc w:val="both"/>
+        <w:rPr>
+          <w:rFonts w:ascii="Times New Roman" w:hAnsi="Times New Roman" w:cs="Times New Roman"/>
+          <w:sz w:val="24"/>
+          <w:szCs w:val="24"/>
+        </w:rPr>
+      </w:pPr>
+    </w:p>
+    <w:p>
+      <w:pPr>
+        <w:pStyle w:val="ListParagraph"/>
+        <w:spacing w:line="360" w:lineRule="auto"/>
+        <w:jc w:val="both"/>
+        <w:rPr>
+          <w:rFonts w:ascii="Times New Roman" w:hAnsi="Times New Roman" w:cs="Times New Roman"/>
+          <w:sz w:val="24"/>
+          <w:szCs w:val="24"/>
+        </w:rPr>
+      </w:pPr>
+    </w:p>
+    <w:p>
+      <w:pPr>
+        <w:pStyle w:val="ListParagraph"/>
+        <w:spacing w:line="360" w:lineRule="auto"/>
+        <w:jc w:val="both"/>
+        <w:rPr>
+          <w:rFonts w:ascii="Times New Roman" w:hAnsi="Times New Roman" w:cs="Times New Roman"/>
+          <w:sz w:val="24"/>
+          <w:szCs w:val="24"/>
+        </w:rPr>
+      </w:pPr>
+    </w:p>
+    <w:p>
+      <w:pPr>
+        <w:pStyle w:val="ListParagraph"/>
+        <w:spacing w:line="360" w:lineRule="auto"/>
+        <w:jc w:val="both"/>
+        <w:rPr>
+          <w:rFonts w:ascii="Times New Roman" w:hAnsi="Times New Roman" w:cs="Times New Roman"/>
+          <w:sz w:val="24"/>
+          <w:szCs w:val="24"/>
+        </w:rPr>
+      </w:pPr>
+    </w:p>
+    <w:p>
+      <w:pPr>
+        <w:pStyle w:val="ListParagraph"/>
+        <w:spacing w:line="360" w:lineRule="auto"/>
+        <w:jc w:val="both"/>
+        <w:rPr>
+          <w:rFonts w:ascii="Times New Roman" w:hAnsi="Times New Roman" w:cs="Times New Roman"/>
+          <w:sz w:val="24"/>
+          <w:szCs w:val="24"/>
+        </w:rPr>
+      </w:pPr>
+    </w:p>
+    <w:p>
+      <w:pPr>
+        <w:pStyle w:val="ListParagraph"/>
+        <w:spacing w:line="360" w:lineRule="auto"/>
+        <w:jc w:val="both"/>
+        <w:rPr>
+          <w:rFonts w:ascii="Times New Roman" w:hAnsi="Times New Roman" w:cs="Times New Roman"/>
+          <w:sz w:val="24"/>
+          <w:szCs w:val="24"/>
+        </w:rPr>
+      </w:pPr>
+    </w:p>
+    <w:p>
+      <w:pPr>
+        <w:pStyle w:val="ListParagraph"/>
+        <w:spacing w:line="360" w:lineRule="auto"/>
+        <w:jc w:val="both"/>
+        <w:rPr>
+          <w:rFonts w:ascii="Times New Roman" w:hAnsi="Times New Roman" w:cs="Times New Roman"/>
+          <w:sz w:val="24"/>
+          <w:szCs w:val="24"/>
+        </w:rPr>
+      </w:pPr>
+    </w:p>
+    <w:p>
+      <w:pPr>
+        <w:pStyle w:val="ListParagraph"/>
+        <w:spacing w:line="360" w:lineRule="auto"/>
+        <w:jc w:val="both"/>
+        <w:rPr>
+          <w:rFonts w:ascii="Times New Roman" w:hAnsi="Times New Roman" w:cs="Times New Roman"/>
+          <w:sz w:val="24"/>
+          <w:szCs w:val="24"/>
+        </w:rPr>
+      </w:pPr>
+    </w:p>
+    <w:p>
+      <w:pPr>
+        <w:pStyle w:val="ListParagraph"/>
         <w:spacing w:line="360" w:lineRule="auto"/>
         <w:jc w:val="both"/>
         <w:rPr>
@@ -10001,13 +10200,13 @@
         <mc:AlternateContent>
           <mc:Choice Requires="wps">
             <w:drawing>
-              <wp:anchor distT="0" distB="0" distL="114300" distR="114300" simplePos="0" relativeHeight="251712512" behindDoc="0" locked="0" layoutInCell="1" allowOverlap="1" wp14:anchorId="1B6D9C0A" wp14:editId="622A978C">
+              <wp:anchor distT="0" distB="0" distL="114300" distR="114300" simplePos="0" relativeHeight="251712512" behindDoc="0" locked="0" layoutInCell="1" allowOverlap="1" wp14:anchorId="1B6D9C0A" wp14:editId="38206677">
                 <wp:simplePos x="0" y="0"/>
                 <wp:positionH relativeFrom="margin">
-                  <wp:posOffset>-1270</wp:posOffset>
+                  <wp:align>center</wp:align>
                 </wp:positionH>
                 <wp:positionV relativeFrom="paragraph">
-                  <wp:posOffset>3811693</wp:posOffset>
+                  <wp:posOffset>136101</wp:posOffset>
                 </wp:positionV>
                 <wp:extent cx="5731510" cy="635"/>
                 <wp:effectExtent l="0" t="0" r="2540" b="0"/>
@@ -10043,22 +10242,15 @@
                                 <w:noProof/>
                               </w:rPr>
                             </w:pPr>
-                            <w:bookmarkStart w:id="0" w:name="_GoBack"/>
                             <w:r>
                               <w:t xml:space="preserve">Figure </w:t>
                             </w:r>
-                            <w:fldSimple w:instr=" SEQ Figure \* ARABIC ">
-                              <w:r>
-                                <w:rPr>
-                                  <w:noProof/>
-                                </w:rPr>
-                                <w:t>1</w:t>
-                              </w:r>
-                            </w:fldSimple>
+                            <w:r>
+                              <w:t>1</w:t>
+                            </w:r>
                             <w:r>
                               <w:t xml:space="preserve"> Use-Case Diagram</w:t>
                             </w:r>
-                            <w:bookmarkEnd w:id="0"/>
                           </w:p>
                         </w:txbxContent>
                       </wps:txbx>
@@ -10076,7 +10268,7 @@
           </mc:Choice>
           <mc:Fallback>
             <w:pict>
-              <v:shape w14:anchorId="1B6D9C0A" id="Text Box 29" o:spid="_x0000_s1041" type="#_x0000_t202" style="position:absolute;left:0;text-align:left;margin-left:-.1pt;margin-top:300.15pt;width:451.3pt;height:.05pt;z-index:251712512;visibility:visible;mso-wrap-style:square;mso-wrap-distance-left:9pt;mso-wrap-distance-top:0;mso-wrap-distance-right:9pt;mso-wrap-distance-bottom:0;mso-position-horizontal:absolute;mso-position-horizontal-relative:margin;mso-position-vertical:absolute;mso-position-vertical-relative:text;v-text-anchor:top" o:gfxdata="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" stroked="f">
+              <v:shape w14:anchorId="1B6D9C0A" id="Text Box 29" o:spid="_x0000_s1041" type="#_x0000_t202" style="position:absolute;left:0;text-align:left;margin-left:0;margin-top:10.7pt;width:451.3pt;height:.05pt;z-index:251712512;visibility:visible;mso-wrap-style:square;mso-wrap-distance-left:9pt;mso-wrap-distance-top:0;mso-wrap-distance-right:9pt;mso-wrap-distance-bottom:0;mso-position-horizontal:center;mso-position-horizontal-relative:margin;mso-position-vertical:absolute;mso-position-vertical-relative:text;v-text-anchor:top" o:gfxdata="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" stroked="f">
                 <v:textbox style="mso-fit-shape-to-text:t" inset="0,0,0,0">
                   <w:txbxContent>
                     <w:p>
@@ -10087,22 +10279,15 @@
                           <w:noProof/>
                         </w:rPr>
                       </w:pPr>
-                      <w:bookmarkStart w:id="1" w:name="_GoBack"/>
                       <w:r>
                         <w:t xml:space="preserve">Figure </w:t>
                       </w:r>
-                      <w:fldSimple w:instr=" SEQ Figure \* ARABIC ">
-                        <w:r>
-                          <w:rPr>
-                            <w:noProof/>
-                          </w:rPr>
-                          <w:t>1</w:t>
-                        </w:r>
-                      </w:fldSimple>
+                      <w:r>
+                        <w:t>1</w:t>
+                      </w:r>
                       <w:r>
                         <w:t xml:space="preserve"> Use-Case Diagram</w:t>
                       </w:r>
-                      <w:bookmarkEnd w:id="1"/>
                     </w:p>
                   </w:txbxContent>
                 </v:textbox>
@@ -10112,6 +10297,1348 @@
           </mc:Fallback>
         </mc:AlternateContent>
       </w:r>
+    </w:p>
+    <w:p>
+      <w:pPr>
+        <w:pStyle w:val="ListParagraph"/>
+        <w:spacing w:line="360" w:lineRule="auto"/>
+        <w:jc w:val="both"/>
+        <w:rPr>
+          <w:rFonts w:ascii="Times New Roman" w:hAnsi="Times New Roman" w:cs="Times New Roman"/>
+          <w:sz w:val="24"/>
+          <w:szCs w:val="24"/>
+        </w:rPr>
+      </w:pPr>
+    </w:p>
+    <w:p>
+      <w:pPr>
+        <w:pStyle w:val="ListParagraph"/>
+        <w:spacing w:line="360" w:lineRule="auto"/>
+        <w:jc w:val="both"/>
+        <w:rPr>
+          <w:rFonts w:ascii="Times New Roman" w:hAnsi="Times New Roman" w:cs="Times New Roman"/>
+          <w:sz w:val="24"/>
+          <w:szCs w:val="24"/>
+        </w:rPr>
+      </w:pPr>
+    </w:p>
+    <w:p>
+      <w:pPr>
+        <w:spacing w:line="360" w:lineRule="auto"/>
+        <w:ind w:firstLine="720"/>
+        <w:jc w:val="both"/>
+        <w:rPr>
+          <w:rFonts w:ascii="Times New Roman" w:hAnsi="Times New Roman" w:cs="Times New Roman"/>
+          <w:sz w:val="24"/>
+          <w:szCs w:val="24"/>
+        </w:rPr>
+      </w:pPr>
+      <w:r>
+        <w:rPr>
+          <w:rFonts w:ascii="Times New Roman" w:hAnsi="Times New Roman" w:cs="Times New Roman"/>
+          <w:sz w:val="24"/>
+          <w:szCs w:val="24"/>
+        </w:rPr>
+        <w:t xml:space="preserve"> The above shown is the Use-Case diagram of game </w:t>
+      </w:r>
+      <w:r>
+        <w:rPr>
+          <w:rFonts w:ascii="Times New Roman" w:hAnsi="Times New Roman" w:cs="Times New Roman"/>
+          <w:sz w:val="24"/>
+          <w:szCs w:val="24"/>
+        </w:rPr>
+        <w:t>“</w:t>
+      </w:r>
+      <w:r>
+        <w:rPr>
+          <w:rFonts w:ascii="Times New Roman" w:hAnsi="Times New Roman" w:cs="Times New Roman"/>
+          <w:b/>
+          <w:bCs/>
+          <w:sz w:val="24"/>
+          <w:szCs w:val="24"/>
+        </w:rPr>
+        <w:t>Jack, The Savior!</w:t>
+      </w:r>
+      <w:r>
+        <w:rPr>
+          <w:rFonts w:ascii="Times New Roman" w:hAnsi="Times New Roman" w:cs="Times New Roman"/>
+          <w:sz w:val="24"/>
+          <w:szCs w:val="24"/>
+        </w:rPr>
+        <w:t>”</w:t>
+      </w:r>
+      <w:r>
+        <w:rPr>
+          <w:rFonts w:ascii="Times New Roman" w:hAnsi="Times New Roman" w:cs="Times New Roman"/>
+          <w:sz w:val="24"/>
+          <w:szCs w:val="24"/>
+        </w:rPr>
+        <w:t>. There are basically 2 actors exists for the game, Player and Web server. Player plays the and Web Server provides the data to serve the game and store data for future use.</w:t>
+      </w:r>
+      <w:r>
+        <w:rPr>
+          <w:rFonts w:ascii="Times New Roman" w:hAnsi="Times New Roman" w:cs="Times New Roman"/>
+          <w:sz w:val="24"/>
+          <w:szCs w:val="24"/>
+        </w:rPr>
+        <w:t xml:space="preserve"> The use cases are user initiated and game initiated, means </w:t>
+      </w:r>
+      <w:r>
+        <w:rPr>
+          <w:rFonts w:ascii="Times New Roman" w:hAnsi="Times New Roman" w:cs="Times New Roman"/>
+          <w:sz w:val="24"/>
+          <w:szCs w:val="24"/>
+        </w:rPr>
+        <w:t>user-initiated</w:t>
+      </w:r>
+      <w:r>
+        <w:rPr>
+          <w:rFonts w:ascii="Times New Roman" w:hAnsi="Times New Roman" w:cs="Times New Roman"/>
+          <w:sz w:val="24"/>
+          <w:szCs w:val="24"/>
+        </w:rPr>
+        <w:t xml:space="preserve"> use cases are those which initiated by users and remaining happens either in the background or by means of game action.</w:t>
+      </w:r>
+      <w:r>
+        <w:rPr>
+          <w:rFonts w:ascii="Times New Roman" w:hAnsi="Times New Roman" w:cs="Times New Roman"/>
+          <w:sz w:val="24"/>
+          <w:szCs w:val="24"/>
+        </w:rPr>
+        <w:t xml:space="preserve"> Below describes each use cases in detail.</w:t>
+      </w:r>
+    </w:p>
+    <w:p>
+      <w:pPr>
+        <w:spacing w:line="360" w:lineRule="auto"/>
+        <w:jc w:val="both"/>
+        <w:rPr>
+          <w:rFonts w:ascii="Times New Roman" w:hAnsi="Times New Roman" w:cs="Times New Roman"/>
+          <w:sz w:val="24"/>
+          <w:szCs w:val="24"/>
+        </w:rPr>
+      </w:pPr>
+    </w:p>
+    <w:p>
+      <w:pPr>
+        <w:spacing w:line="360" w:lineRule="auto"/>
+        <w:jc w:val="both"/>
+        <w:rPr>
+          <w:rFonts w:ascii="Times New Roman" w:hAnsi="Times New Roman" w:cs="Times New Roman"/>
+          <w:b/>
+          <w:bCs/>
+          <w:sz w:val="28"/>
+          <w:szCs w:val="28"/>
+        </w:rPr>
+      </w:pPr>
+      <w:r>
+        <w:rPr>
+          <w:rFonts w:ascii="Times New Roman" w:hAnsi="Times New Roman" w:cs="Times New Roman"/>
+          <w:b/>
+          <w:bCs/>
+          <w:sz w:val="28"/>
+          <w:szCs w:val="28"/>
+        </w:rPr>
+        <w:lastRenderedPageBreak/>
+        <w:t>Use – Case Explanation</w:t>
+      </w:r>
+      <w:r>
+        <w:rPr>
+          <w:rFonts w:ascii="Times New Roman" w:hAnsi="Times New Roman" w:cs="Times New Roman"/>
+          <w:b/>
+          <w:bCs/>
+          <w:sz w:val="28"/>
+          <w:szCs w:val="28"/>
+        </w:rPr>
+        <w:t>s</w:t>
+      </w:r>
+    </w:p>
+    <w:p>
+      <w:pPr>
+        <w:spacing w:line="360" w:lineRule="auto"/>
+        <w:jc w:val="both"/>
+        <w:rPr>
+          <w:rFonts w:ascii="Times New Roman" w:hAnsi="Times New Roman" w:cs="Times New Roman"/>
+          <w:b/>
+          <w:bCs/>
+          <w:sz w:val="28"/>
+          <w:szCs w:val="28"/>
+        </w:rPr>
+      </w:pPr>
+    </w:p>
+    <w:p>
+      <w:pPr>
+        <w:spacing w:line="360" w:lineRule="auto"/>
+        <w:jc w:val="both"/>
+        <w:rPr>
+          <w:rFonts w:ascii="Times New Roman" w:hAnsi="Times New Roman" w:cs="Times New Roman"/>
+          <w:sz w:val="24"/>
+          <w:szCs w:val="24"/>
+        </w:rPr>
+      </w:pPr>
+      <w:r>
+        <w:rPr>
+          <w:rFonts w:ascii="Times New Roman" w:hAnsi="Times New Roman" w:cs="Times New Roman"/>
+          <w:sz w:val="24"/>
+          <w:szCs w:val="24"/>
+        </w:rPr>
+        <w:t>1. Login</w:t>
+      </w:r>
+    </w:p>
+    <w:p>
+      <w:pPr>
+        <w:spacing w:line="360" w:lineRule="auto"/>
+        <w:ind w:left="720"/>
+        <w:jc w:val="both"/>
+        <w:rPr>
+          <w:rFonts w:ascii="Times New Roman" w:hAnsi="Times New Roman" w:cs="Times New Roman"/>
+          <w:sz w:val="24"/>
+          <w:szCs w:val="24"/>
+        </w:rPr>
+      </w:pPr>
+      <w:r>
+        <w:rPr>
+          <w:rFonts w:ascii="Times New Roman" w:hAnsi="Times New Roman" w:cs="Times New Roman"/>
+          <w:sz w:val="24"/>
+          <w:szCs w:val="24"/>
+        </w:rPr>
+        <w:t>It defines the process of user logging into the system. The user should have valid username and password to login into the system.</w:t>
+      </w:r>
+      <w:r>
+        <w:rPr>
+          <w:rFonts w:ascii="Times New Roman" w:hAnsi="Times New Roman" w:cs="Times New Roman"/>
+          <w:sz w:val="24"/>
+          <w:szCs w:val="24"/>
+        </w:rPr>
+        <w:t xml:space="preserve"> </w:t>
+      </w:r>
+    </w:p>
+    <w:p>
+      <w:pPr>
+        <w:pStyle w:val="ListParagraph"/>
+        <w:numPr>
+          <w:ilvl w:val="1"/>
+          <w:numId w:val="8"/>
+        </w:numPr>
+        <w:spacing w:line="360" w:lineRule="auto"/>
+        <w:jc w:val="both"/>
+        <w:rPr>
+          <w:rFonts w:ascii="Times New Roman" w:hAnsi="Times New Roman" w:cs="Times New Roman"/>
+          <w:sz w:val="24"/>
+          <w:szCs w:val="24"/>
+        </w:rPr>
+      </w:pPr>
+      <w:r>
+        <w:rPr>
+          <w:rFonts w:ascii="Times New Roman" w:hAnsi="Times New Roman" w:cs="Times New Roman"/>
+          <w:sz w:val="24"/>
+          <w:szCs w:val="24"/>
+        </w:rPr>
+        <w:t>If username and password combination is correct the user will successfully enter the game</w:t>
+      </w:r>
+      <w:r>
+        <w:rPr>
+          <w:rFonts w:ascii="Times New Roman" w:hAnsi="Times New Roman" w:cs="Times New Roman"/>
+          <w:sz w:val="24"/>
+          <w:szCs w:val="24"/>
+        </w:rPr>
+        <w:t xml:space="preserve"> and user status is updated as active</w:t>
+      </w:r>
+    </w:p>
+    <w:p>
+      <w:pPr>
+        <w:pStyle w:val="ListParagraph"/>
+        <w:numPr>
+          <w:ilvl w:val="1"/>
+          <w:numId w:val="8"/>
+        </w:numPr>
+        <w:spacing w:line="360" w:lineRule="auto"/>
+        <w:jc w:val="both"/>
+        <w:rPr>
+          <w:rFonts w:ascii="Times New Roman" w:hAnsi="Times New Roman" w:cs="Times New Roman"/>
+          <w:sz w:val="24"/>
+          <w:szCs w:val="24"/>
+        </w:rPr>
+      </w:pPr>
+      <w:r>
+        <w:rPr>
+          <w:rFonts w:ascii="Times New Roman" w:hAnsi="Times New Roman" w:cs="Times New Roman"/>
+          <w:sz w:val="24"/>
+          <w:szCs w:val="24"/>
+        </w:rPr>
+        <w:t>If the username does not exist, will throw error</w:t>
+      </w:r>
+    </w:p>
+    <w:p>
+      <w:pPr>
+        <w:pStyle w:val="ListParagraph"/>
+        <w:numPr>
+          <w:ilvl w:val="1"/>
+          <w:numId w:val="8"/>
+        </w:numPr>
+        <w:spacing w:line="360" w:lineRule="auto"/>
+        <w:jc w:val="both"/>
+        <w:rPr>
+          <w:rFonts w:ascii="Times New Roman" w:hAnsi="Times New Roman" w:cs="Times New Roman"/>
+          <w:sz w:val="24"/>
+          <w:szCs w:val="24"/>
+        </w:rPr>
+      </w:pPr>
+      <w:r>
+        <w:rPr>
+          <w:rFonts w:ascii="Times New Roman" w:hAnsi="Times New Roman" w:cs="Times New Roman"/>
+          <w:sz w:val="24"/>
+          <w:szCs w:val="24"/>
+        </w:rPr>
+        <w:t xml:space="preserve">If the username and password combination does not </w:t>
+      </w:r>
+      <w:r>
+        <w:rPr>
+          <w:rFonts w:ascii="Times New Roman" w:hAnsi="Times New Roman" w:cs="Times New Roman"/>
+          <w:sz w:val="24"/>
+          <w:szCs w:val="24"/>
+        </w:rPr>
+        <w:t>exist</w:t>
+      </w:r>
+      <w:r>
+        <w:rPr>
+          <w:rFonts w:ascii="Times New Roman" w:hAnsi="Times New Roman" w:cs="Times New Roman"/>
+          <w:sz w:val="24"/>
+          <w:szCs w:val="24"/>
+        </w:rPr>
+        <w:t>, will throw error</w:t>
+      </w:r>
+    </w:p>
+    <w:p>
+      <w:pPr>
+        <w:spacing w:line="360" w:lineRule="auto"/>
+        <w:jc w:val="both"/>
+        <w:rPr>
+          <w:rFonts w:ascii="Times New Roman" w:hAnsi="Times New Roman" w:cs="Times New Roman"/>
+          <w:sz w:val="24"/>
+          <w:szCs w:val="24"/>
+        </w:rPr>
+      </w:pPr>
+      <w:r>
+        <w:rPr>
+          <w:rFonts w:ascii="Times New Roman" w:hAnsi="Times New Roman" w:cs="Times New Roman"/>
+          <w:sz w:val="24"/>
+          <w:szCs w:val="24"/>
+        </w:rPr>
+        <w:t>2. Logout</w:t>
+      </w:r>
+    </w:p>
+    <w:p>
+      <w:pPr>
+        <w:spacing w:line="360" w:lineRule="auto"/>
+        <w:ind w:left="720"/>
+        <w:jc w:val="both"/>
+        <w:rPr>
+          <w:rFonts w:ascii="Times New Roman" w:hAnsi="Times New Roman" w:cs="Times New Roman"/>
+          <w:sz w:val="24"/>
+          <w:szCs w:val="24"/>
+        </w:rPr>
+      </w:pPr>
+      <w:r>
+        <w:rPr>
+          <w:rFonts w:ascii="Times New Roman" w:hAnsi="Times New Roman" w:cs="Times New Roman"/>
+          <w:sz w:val="24"/>
+          <w:szCs w:val="24"/>
+        </w:rPr>
+        <w:t xml:space="preserve">It defines the process of user exiting from the game. </w:t>
+      </w:r>
+      <w:r>
+        <w:rPr>
+          <w:rFonts w:ascii="Times New Roman" w:hAnsi="Times New Roman" w:cs="Times New Roman"/>
+          <w:sz w:val="24"/>
+          <w:szCs w:val="24"/>
+        </w:rPr>
+        <w:t>When user logouts the game the status of user is updated to inactive. This is processed when player clicks the logout button inside Game Home scene.</w:t>
+      </w:r>
+    </w:p>
+    <w:p>
+      <w:pPr>
+        <w:spacing w:line="360" w:lineRule="auto"/>
+        <w:jc w:val="both"/>
+        <w:rPr>
+          <w:rFonts w:ascii="Times New Roman" w:hAnsi="Times New Roman" w:cs="Times New Roman"/>
+          <w:sz w:val="24"/>
+          <w:szCs w:val="24"/>
+        </w:rPr>
+      </w:pPr>
+      <w:r>
+        <w:rPr>
+          <w:rFonts w:ascii="Times New Roman" w:hAnsi="Times New Roman" w:cs="Times New Roman"/>
+          <w:sz w:val="24"/>
+          <w:szCs w:val="24"/>
+        </w:rPr>
+        <w:t>3. Register</w:t>
+      </w:r>
+    </w:p>
+    <w:p>
+      <w:pPr>
+        <w:spacing w:line="360" w:lineRule="auto"/>
+        <w:ind w:left="720"/>
+        <w:jc w:val="both"/>
+        <w:rPr>
+          <w:rFonts w:ascii="Times New Roman" w:hAnsi="Times New Roman" w:cs="Times New Roman"/>
+          <w:sz w:val="24"/>
+          <w:szCs w:val="24"/>
+        </w:rPr>
+      </w:pPr>
+      <w:r>
+        <w:rPr>
+          <w:rFonts w:ascii="Times New Roman" w:hAnsi="Times New Roman" w:cs="Times New Roman"/>
+          <w:sz w:val="24"/>
+          <w:szCs w:val="24"/>
+        </w:rPr>
+        <w:t>The player should have valid credentials to login in-order to play the game. Register use case is used to register new player.</w:t>
+      </w:r>
+    </w:p>
+    <w:p>
+      <w:pPr>
+        <w:pStyle w:val="ListParagraph"/>
+        <w:numPr>
+          <w:ilvl w:val="1"/>
+          <w:numId w:val="8"/>
+        </w:numPr>
+        <w:spacing w:line="360" w:lineRule="auto"/>
+        <w:jc w:val="both"/>
+        <w:rPr>
+          <w:rFonts w:ascii="Times New Roman" w:hAnsi="Times New Roman" w:cs="Times New Roman"/>
+          <w:sz w:val="24"/>
+          <w:szCs w:val="24"/>
+        </w:rPr>
+      </w:pPr>
+      <w:r>
+        <w:rPr>
+          <w:rFonts w:ascii="Times New Roman" w:hAnsi="Times New Roman" w:cs="Times New Roman"/>
+          <w:sz w:val="24"/>
+          <w:szCs w:val="24"/>
+        </w:rPr>
+        <w:t>Username should be unique</w:t>
+      </w:r>
+      <w:r>
+        <w:rPr>
+          <w:rFonts w:ascii="Times New Roman" w:hAnsi="Times New Roman" w:cs="Times New Roman"/>
+          <w:sz w:val="24"/>
+          <w:szCs w:val="24"/>
+        </w:rPr>
+        <w:t>, else throw error</w:t>
+      </w:r>
+      <w:r>
+        <w:rPr>
+          <w:rFonts w:ascii="Times New Roman" w:hAnsi="Times New Roman" w:cs="Times New Roman"/>
+          <w:sz w:val="24"/>
+          <w:szCs w:val="24"/>
+        </w:rPr>
+        <w:t>.</w:t>
+      </w:r>
+    </w:p>
+    <w:p>
+      <w:pPr>
+        <w:pStyle w:val="ListParagraph"/>
+        <w:numPr>
+          <w:ilvl w:val="1"/>
+          <w:numId w:val="8"/>
+        </w:numPr>
+        <w:spacing w:line="360" w:lineRule="auto"/>
+        <w:jc w:val="both"/>
+        <w:rPr>
+          <w:rFonts w:ascii="Times New Roman" w:hAnsi="Times New Roman" w:cs="Times New Roman"/>
+          <w:sz w:val="24"/>
+          <w:szCs w:val="24"/>
+        </w:rPr>
+      </w:pPr>
+      <w:r>
+        <w:rPr>
+          <w:rFonts w:ascii="Times New Roman" w:hAnsi="Times New Roman" w:cs="Times New Roman"/>
+          <w:sz w:val="24"/>
+          <w:szCs w:val="24"/>
+        </w:rPr>
+        <w:t>Email should be in valid format</w:t>
+      </w:r>
+      <w:r>
+        <w:rPr>
+          <w:rFonts w:ascii="Times New Roman" w:hAnsi="Times New Roman" w:cs="Times New Roman"/>
+          <w:sz w:val="24"/>
+          <w:szCs w:val="24"/>
+        </w:rPr>
+        <w:t>, else throw error</w:t>
+      </w:r>
+      <w:r>
+        <w:rPr>
+          <w:rFonts w:ascii="Times New Roman" w:hAnsi="Times New Roman" w:cs="Times New Roman"/>
+          <w:sz w:val="24"/>
+          <w:szCs w:val="24"/>
+        </w:rPr>
+        <w:t>.</w:t>
+      </w:r>
+    </w:p>
+    <w:p>
+      <w:pPr>
+        <w:spacing w:line="360" w:lineRule="auto"/>
+        <w:jc w:val="both"/>
+        <w:rPr>
+          <w:rFonts w:ascii="Times New Roman" w:hAnsi="Times New Roman" w:cs="Times New Roman"/>
+          <w:sz w:val="24"/>
+          <w:szCs w:val="24"/>
+        </w:rPr>
+      </w:pPr>
+      <w:r>
+        <w:rPr>
+          <w:rFonts w:ascii="Times New Roman" w:hAnsi="Times New Roman" w:cs="Times New Roman"/>
+          <w:sz w:val="24"/>
+          <w:szCs w:val="24"/>
+        </w:rPr>
+        <w:t>4</w:t>
+      </w:r>
+      <w:r>
+        <w:rPr>
+          <w:rFonts w:ascii="Times New Roman" w:hAnsi="Times New Roman" w:cs="Times New Roman"/>
+          <w:sz w:val="24"/>
+          <w:szCs w:val="24"/>
+        </w:rPr>
+        <w:t>. Check Player</w:t>
+      </w:r>
+    </w:p>
+    <w:p>
+      <w:pPr>
+        <w:spacing w:line="360" w:lineRule="auto"/>
+        <w:ind w:left="720"/>
+        <w:jc w:val="both"/>
+        <w:rPr>
+          <w:rFonts w:ascii="Times New Roman" w:hAnsi="Times New Roman" w:cs="Times New Roman"/>
+          <w:sz w:val="24"/>
+          <w:szCs w:val="24"/>
+        </w:rPr>
+      </w:pPr>
+      <w:r>
+        <w:rPr>
+          <w:rFonts w:ascii="Times New Roman" w:hAnsi="Times New Roman" w:cs="Times New Roman"/>
+          <w:sz w:val="24"/>
+          <w:szCs w:val="24"/>
+        </w:rPr>
+        <w:t xml:space="preserve">Check Player use case is used to check whether the </w:t>
+      </w:r>
+      <w:r>
+        <w:rPr>
+          <w:rFonts w:ascii="Times New Roman" w:hAnsi="Times New Roman" w:cs="Times New Roman"/>
+          <w:sz w:val="24"/>
+          <w:szCs w:val="24"/>
+        </w:rPr>
+        <w:t>user already exists or not. This will be used by Login &amp; Register use case to check whether the user is valid user or not and does username already exists or not consecutively</w:t>
+      </w:r>
+      <w:r>
+        <w:rPr>
+          <w:rFonts w:ascii="Times New Roman" w:hAnsi="Times New Roman" w:cs="Times New Roman"/>
+          <w:sz w:val="24"/>
+          <w:szCs w:val="24"/>
+        </w:rPr>
+        <w:t>.</w:t>
+      </w:r>
+    </w:p>
+    <w:p>
+      <w:pPr>
+        <w:spacing w:line="360" w:lineRule="auto"/>
+        <w:jc w:val="both"/>
+        <w:rPr>
+          <w:rFonts w:ascii="Times New Roman" w:hAnsi="Times New Roman" w:cs="Times New Roman"/>
+          <w:sz w:val="24"/>
+          <w:szCs w:val="24"/>
+        </w:rPr>
+      </w:pPr>
+      <w:r>
+        <w:rPr>
+          <w:rFonts w:ascii="Times New Roman" w:hAnsi="Times New Roman" w:cs="Times New Roman"/>
+          <w:sz w:val="24"/>
+          <w:szCs w:val="24"/>
+        </w:rPr>
+        <w:t xml:space="preserve">5. </w:t>
+      </w:r>
+      <w:r>
+        <w:rPr>
+          <w:rFonts w:ascii="Times New Roman" w:hAnsi="Times New Roman" w:cs="Times New Roman"/>
+          <w:sz w:val="24"/>
+          <w:szCs w:val="24"/>
+        </w:rPr>
+        <w:t>New Game</w:t>
+      </w:r>
+    </w:p>
+    <w:p>
+      <w:pPr>
+        <w:spacing w:line="360" w:lineRule="auto"/>
+        <w:ind w:left="720"/>
+        <w:jc w:val="both"/>
+        <w:rPr>
+          <w:rFonts w:ascii="Times New Roman" w:hAnsi="Times New Roman" w:cs="Times New Roman"/>
+          <w:sz w:val="24"/>
+          <w:szCs w:val="24"/>
+        </w:rPr>
+      </w:pPr>
+      <w:r>
+        <w:rPr>
+          <w:rFonts w:ascii="Times New Roman" w:hAnsi="Times New Roman" w:cs="Times New Roman"/>
+          <w:sz w:val="24"/>
+          <w:szCs w:val="24"/>
+        </w:rPr>
+        <w:t>New Game use case is used to create a new game when the player did so. The player can start a new game from Game Home scene by clicking New Game button.</w:t>
+      </w:r>
+      <w:r>
+        <w:rPr>
+          <w:rFonts w:ascii="Times New Roman" w:hAnsi="Times New Roman" w:cs="Times New Roman"/>
+          <w:sz w:val="24"/>
+          <w:szCs w:val="24"/>
+        </w:rPr>
+        <w:t xml:space="preserve"> This will create a new game with 10 hearts as health level.</w:t>
+      </w:r>
+    </w:p>
+    <w:p>
+      <w:pPr>
+        <w:spacing w:line="360" w:lineRule="auto"/>
+        <w:ind w:left="720"/>
+        <w:jc w:val="both"/>
+        <w:rPr>
+          <w:rFonts w:ascii="Times New Roman" w:hAnsi="Times New Roman" w:cs="Times New Roman"/>
+          <w:sz w:val="24"/>
+          <w:szCs w:val="24"/>
+        </w:rPr>
+      </w:pPr>
+    </w:p>
+    <w:p>
+      <w:pPr>
+        <w:spacing w:line="360" w:lineRule="auto"/>
+        <w:jc w:val="both"/>
+        <w:rPr>
+          <w:rFonts w:ascii="Times New Roman" w:hAnsi="Times New Roman" w:cs="Times New Roman"/>
+          <w:sz w:val="24"/>
+          <w:szCs w:val="24"/>
+        </w:rPr>
+      </w:pPr>
+      <w:r>
+        <w:rPr>
+          <w:rFonts w:ascii="Times New Roman" w:hAnsi="Times New Roman" w:cs="Times New Roman"/>
+          <w:sz w:val="24"/>
+          <w:szCs w:val="24"/>
+        </w:rPr>
+        <w:lastRenderedPageBreak/>
+        <w:t xml:space="preserve">6. </w:t>
+      </w:r>
+      <w:r>
+        <w:rPr>
+          <w:rFonts w:ascii="Times New Roman" w:hAnsi="Times New Roman" w:cs="Times New Roman"/>
+          <w:sz w:val="24"/>
+          <w:szCs w:val="24"/>
+        </w:rPr>
+        <w:t>Join Game</w:t>
+      </w:r>
+    </w:p>
+    <w:p>
+      <w:pPr>
+        <w:spacing w:line="360" w:lineRule="auto"/>
+        <w:ind w:left="720"/>
+        <w:jc w:val="both"/>
+        <w:rPr>
+          <w:rFonts w:ascii="Times New Roman" w:hAnsi="Times New Roman" w:cs="Times New Roman"/>
+          <w:sz w:val="24"/>
+          <w:szCs w:val="24"/>
+        </w:rPr>
+      </w:pPr>
+      <w:r>
+        <w:rPr>
+          <w:rFonts w:ascii="Times New Roman" w:hAnsi="Times New Roman" w:cs="Times New Roman"/>
+          <w:sz w:val="24"/>
+          <w:szCs w:val="24"/>
+        </w:rPr>
+        <w:t>Join Game use case is used to join a random game. The player can join random game by clicking Random Game button in the Game Home scene. Here also the player will get 10 hearts.</w:t>
+      </w:r>
+    </w:p>
+    <w:p>
+      <w:pPr>
+        <w:spacing w:line="360" w:lineRule="auto"/>
+        <w:jc w:val="both"/>
+        <w:rPr>
+          <w:rFonts w:ascii="Times New Roman" w:hAnsi="Times New Roman" w:cs="Times New Roman"/>
+          <w:sz w:val="24"/>
+          <w:szCs w:val="24"/>
+        </w:rPr>
+      </w:pPr>
+      <w:r>
+        <w:rPr>
+          <w:rFonts w:ascii="Times New Roman" w:hAnsi="Times New Roman" w:cs="Times New Roman"/>
+          <w:sz w:val="24"/>
+          <w:szCs w:val="24"/>
+        </w:rPr>
+        <w:t>7. Exit Game</w:t>
+      </w:r>
+    </w:p>
+    <w:p>
+      <w:pPr>
+        <w:spacing w:line="360" w:lineRule="auto"/>
+        <w:ind w:left="720"/>
+        <w:jc w:val="both"/>
+        <w:rPr>
+          <w:rFonts w:ascii="Times New Roman" w:hAnsi="Times New Roman" w:cs="Times New Roman"/>
+          <w:sz w:val="24"/>
+          <w:szCs w:val="24"/>
+        </w:rPr>
+      </w:pPr>
+      <w:r>
+        <w:rPr>
+          <w:rFonts w:ascii="Times New Roman" w:hAnsi="Times New Roman" w:cs="Times New Roman"/>
+          <w:sz w:val="24"/>
+          <w:szCs w:val="24"/>
+        </w:rPr>
+        <w:t xml:space="preserve">Exit Game use case is used to exit from the game session. The player information will be saved and can continue when comes again later. </w:t>
+      </w:r>
+      <w:r>
+        <w:rPr>
+          <w:rFonts w:ascii="Times New Roman" w:hAnsi="Times New Roman" w:cs="Times New Roman"/>
+          <w:sz w:val="24"/>
+          <w:szCs w:val="24"/>
+        </w:rPr>
+        <w:t>The exit game button will be available in the left bottom corner of the game room</w:t>
+      </w:r>
+      <w:r>
+        <w:rPr>
+          <w:rFonts w:ascii="Times New Roman" w:hAnsi="Times New Roman" w:cs="Times New Roman"/>
+          <w:sz w:val="24"/>
+          <w:szCs w:val="24"/>
+        </w:rPr>
+        <w:t>.</w:t>
+      </w:r>
+    </w:p>
+    <w:p>
+      <w:pPr>
+        <w:spacing w:line="360" w:lineRule="auto"/>
+        <w:jc w:val="both"/>
+        <w:rPr>
+          <w:rFonts w:ascii="Times New Roman" w:hAnsi="Times New Roman" w:cs="Times New Roman"/>
+          <w:sz w:val="24"/>
+          <w:szCs w:val="24"/>
+        </w:rPr>
+      </w:pPr>
+      <w:r>
+        <w:rPr>
+          <w:rFonts w:ascii="Times New Roman" w:hAnsi="Times New Roman" w:cs="Times New Roman"/>
+          <w:sz w:val="24"/>
+          <w:szCs w:val="24"/>
+        </w:rPr>
+        <w:t xml:space="preserve">8. </w:t>
+      </w:r>
+      <w:r>
+        <w:rPr>
+          <w:rFonts w:ascii="Times New Roman" w:hAnsi="Times New Roman" w:cs="Times New Roman"/>
+          <w:sz w:val="24"/>
+          <w:szCs w:val="24"/>
+        </w:rPr>
+        <w:t>Game Room Button</w:t>
+      </w:r>
+    </w:p>
+    <w:p>
+      <w:pPr>
+        <w:spacing w:line="360" w:lineRule="auto"/>
+        <w:ind w:left="720"/>
+        <w:jc w:val="both"/>
+        <w:rPr>
+          <w:rFonts w:ascii="Times New Roman" w:hAnsi="Times New Roman" w:cs="Times New Roman"/>
+          <w:sz w:val="24"/>
+          <w:szCs w:val="24"/>
+        </w:rPr>
+      </w:pPr>
+      <w:r>
+        <w:rPr>
+          <w:rFonts w:ascii="Times New Roman" w:hAnsi="Times New Roman" w:cs="Times New Roman"/>
+          <w:sz w:val="24"/>
+          <w:szCs w:val="24"/>
+        </w:rPr>
+        <w:t xml:space="preserve">The game room button is mainly used to check the details of co-players in the game. This will show the health details of co-players in the game. It will help to know the health condition of other players and thus it gives an idea of </w:t>
+      </w:r>
+      <w:r>
+        <w:rPr>
+          <w:rFonts w:ascii="Times New Roman" w:hAnsi="Times New Roman" w:cs="Times New Roman"/>
+          <w:sz w:val="24"/>
+          <w:szCs w:val="24"/>
+        </w:rPr>
+        <w:t>rank.</w:t>
+      </w:r>
+      <w:r>
+        <w:rPr>
+          <w:rFonts w:ascii="Times New Roman" w:hAnsi="Times New Roman" w:cs="Times New Roman"/>
+          <w:sz w:val="24"/>
+          <w:szCs w:val="24"/>
+        </w:rPr>
+        <w:t xml:space="preserve"> The game room button is available in the left top corner of the game room.</w:t>
+      </w:r>
+    </w:p>
+    <w:p>
+      <w:pPr>
+        <w:spacing w:line="360" w:lineRule="auto"/>
+        <w:jc w:val="both"/>
+        <w:rPr>
+          <w:rFonts w:ascii="Times New Roman" w:hAnsi="Times New Roman" w:cs="Times New Roman"/>
+          <w:sz w:val="24"/>
+          <w:szCs w:val="24"/>
+        </w:rPr>
+      </w:pPr>
+      <w:r>
+        <w:rPr>
+          <w:rFonts w:ascii="Times New Roman" w:hAnsi="Times New Roman" w:cs="Times New Roman"/>
+          <w:sz w:val="24"/>
+          <w:szCs w:val="24"/>
+        </w:rPr>
+        <w:t>9. Co-player details</w:t>
+      </w:r>
+    </w:p>
+    <w:p>
+      <w:pPr>
+        <w:spacing w:line="360" w:lineRule="auto"/>
+        <w:ind w:left="720"/>
+        <w:jc w:val="both"/>
+        <w:rPr>
+          <w:rFonts w:ascii="Times New Roman" w:hAnsi="Times New Roman" w:cs="Times New Roman"/>
+          <w:sz w:val="24"/>
+          <w:szCs w:val="24"/>
+        </w:rPr>
+      </w:pPr>
+      <w:r>
+        <w:rPr>
+          <w:rFonts w:ascii="Times New Roman" w:hAnsi="Times New Roman" w:cs="Times New Roman"/>
+          <w:sz w:val="24"/>
+          <w:szCs w:val="24"/>
+        </w:rPr>
+        <w:t>Co-player details use case will be used to get the details of player in the same game when game room button is clicked.</w:t>
+      </w:r>
+    </w:p>
+    <w:p>
+      <w:pPr>
+        <w:spacing w:line="360" w:lineRule="auto"/>
+        <w:jc w:val="both"/>
+        <w:rPr>
+          <w:rFonts w:ascii="Times New Roman" w:hAnsi="Times New Roman" w:cs="Times New Roman"/>
+          <w:sz w:val="24"/>
+          <w:szCs w:val="24"/>
+        </w:rPr>
+      </w:pPr>
+      <w:r>
+        <w:rPr>
+          <w:rFonts w:ascii="Times New Roman" w:hAnsi="Times New Roman" w:cs="Times New Roman"/>
+          <w:sz w:val="24"/>
+          <w:szCs w:val="24"/>
+        </w:rPr>
+        <w:t>10. Player Input</w:t>
+      </w:r>
+    </w:p>
+    <w:p>
+      <w:pPr>
+        <w:spacing w:line="360" w:lineRule="auto"/>
+        <w:ind w:left="720"/>
+        <w:jc w:val="both"/>
+        <w:rPr>
+          <w:rFonts w:ascii="Times New Roman" w:hAnsi="Times New Roman" w:cs="Times New Roman"/>
+          <w:sz w:val="24"/>
+          <w:szCs w:val="24"/>
+        </w:rPr>
+      </w:pPr>
+      <w:r>
+        <w:rPr>
+          <w:rFonts w:ascii="Times New Roman" w:hAnsi="Times New Roman" w:cs="Times New Roman"/>
+          <w:sz w:val="24"/>
+          <w:szCs w:val="24"/>
+        </w:rPr>
+        <w:t xml:space="preserve">Player Input use case is used to manage the player input in the game. The actual input is the answer to question which is asked. </w:t>
+      </w:r>
+    </w:p>
+    <w:p>
+      <w:pPr>
+        <w:spacing w:line="360" w:lineRule="auto"/>
+        <w:jc w:val="both"/>
+        <w:rPr>
+          <w:rFonts w:ascii="Times New Roman" w:hAnsi="Times New Roman" w:cs="Times New Roman"/>
+          <w:sz w:val="24"/>
+          <w:szCs w:val="24"/>
+        </w:rPr>
+      </w:pPr>
+      <w:r>
+        <w:rPr>
+          <w:rFonts w:ascii="Times New Roman" w:hAnsi="Times New Roman" w:cs="Times New Roman"/>
+          <w:sz w:val="24"/>
+          <w:szCs w:val="24"/>
+        </w:rPr>
+        <w:t xml:space="preserve">11. </w:t>
+      </w:r>
+      <w:r>
+        <w:rPr>
+          <w:rFonts w:ascii="Times New Roman" w:hAnsi="Times New Roman" w:cs="Times New Roman"/>
+          <w:sz w:val="24"/>
+          <w:szCs w:val="24"/>
+        </w:rPr>
+        <w:t>Check Input</w:t>
+      </w:r>
+    </w:p>
+    <w:p>
+      <w:pPr>
+        <w:spacing w:line="360" w:lineRule="auto"/>
+        <w:ind w:left="720"/>
+        <w:jc w:val="both"/>
+        <w:rPr>
+          <w:rFonts w:ascii="Times New Roman" w:hAnsi="Times New Roman" w:cs="Times New Roman"/>
+          <w:sz w:val="24"/>
+          <w:szCs w:val="24"/>
+        </w:rPr>
+      </w:pPr>
+      <w:r>
+        <w:rPr>
+          <w:rFonts w:ascii="Times New Roman" w:hAnsi="Times New Roman" w:cs="Times New Roman"/>
+          <w:sz w:val="24"/>
+          <w:szCs w:val="24"/>
+        </w:rPr>
+        <w:t>This use case is used to check the input is correct or not according to the question asked. If the input is wrong the game will throw an information message and reduce the health level.</w:t>
+      </w:r>
+    </w:p>
+    <w:p>
+      <w:pPr>
+        <w:spacing w:line="360" w:lineRule="auto"/>
+        <w:jc w:val="both"/>
+        <w:rPr>
+          <w:rFonts w:ascii="Times New Roman" w:hAnsi="Times New Roman" w:cs="Times New Roman"/>
+          <w:sz w:val="24"/>
+          <w:szCs w:val="24"/>
+        </w:rPr>
+      </w:pPr>
+      <w:r>
+        <w:rPr>
+          <w:rFonts w:ascii="Times New Roman" w:hAnsi="Times New Roman" w:cs="Times New Roman"/>
+          <w:sz w:val="24"/>
+          <w:szCs w:val="24"/>
+        </w:rPr>
+        <w:t xml:space="preserve">12. </w:t>
+      </w:r>
+      <w:r>
+        <w:rPr>
+          <w:rFonts w:ascii="Times New Roman" w:hAnsi="Times New Roman" w:cs="Times New Roman"/>
+          <w:sz w:val="24"/>
+          <w:szCs w:val="24"/>
+        </w:rPr>
+        <w:t>Reduce Health for Wrong Input</w:t>
+      </w:r>
+    </w:p>
+    <w:p>
+      <w:pPr>
+        <w:spacing w:line="360" w:lineRule="auto"/>
+        <w:ind w:left="720"/>
+        <w:jc w:val="both"/>
+        <w:rPr>
+          <w:rFonts w:ascii="Times New Roman" w:hAnsi="Times New Roman" w:cs="Times New Roman"/>
+          <w:sz w:val="24"/>
+          <w:szCs w:val="24"/>
+        </w:rPr>
+      </w:pPr>
+      <w:r>
+        <w:rPr>
+          <w:rFonts w:ascii="Times New Roman" w:hAnsi="Times New Roman" w:cs="Times New Roman"/>
+          <w:sz w:val="24"/>
+          <w:szCs w:val="24"/>
+        </w:rPr>
+        <w:t>This use case is triggered when the check input use case throws wrong answer message, thus, the health level of the player will be reduced.</w:t>
+      </w:r>
+    </w:p>
+    <w:p>
+      <w:pPr>
+        <w:spacing w:line="360" w:lineRule="auto"/>
+        <w:jc w:val="both"/>
+        <w:rPr>
+          <w:rFonts w:ascii="Times New Roman" w:hAnsi="Times New Roman" w:cs="Times New Roman"/>
+          <w:sz w:val="24"/>
+          <w:szCs w:val="24"/>
+        </w:rPr>
+      </w:pPr>
+      <w:r>
+        <w:rPr>
+          <w:rFonts w:ascii="Times New Roman" w:hAnsi="Times New Roman" w:cs="Times New Roman"/>
+          <w:sz w:val="24"/>
+          <w:szCs w:val="24"/>
+        </w:rPr>
+        <w:t>13. Update Scene/Level</w:t>
+      </w:r>
+    </w:p>
+    <w:p>
+      <w:pPr>
+        <w:spacing w:line="360" w:lineRule="auto"/>
+        <w:jc w:val="both"/>
+        <w:rPr>
+          <w:rFonts w:ascii="Times New Roman" w:hAnsi="Times New Roman" w:cs="Times New Roman"/>
+          <w:sz w:val="24"/>
+          <w:szCs w:val="24"/>
+        </w:rPr>
+      </w:pPr>
+      <w:r>
+        <w:rPr>
+          <w:rFonts w:ascii="Times New Roman" w:hAnsi="Times New Roman" w:cs="Times New Roman"/>
+          <w:sz w:val="24"/>
+          <w:szCs w:val="24"/>
+        </w:rPr>
+        <w:tab/>
+        <w:t>This use case is used to update the questions/level when the player inputs right answer.</w:t>
+      </w:r>
+    </w:p>
+    <w:p>
+      <w:pPr>
+        <w:spacing w:line="360" w:lineRule="auto"/>
+        <w:jc w:val="both"/>
+        <w:rPr>
+          <w:rFonts w:ascii="Times New Roman" w:hAnsi="Times New Roman" w:cs="Times New Roman"/>
+          <w:sz w:val="24"/>
+          <w:szCs w:val="24"/>
+        </w:rPr>
+      </w:pPr>
+      <w:r>
+        <w:rPr>
+          <w:rFonts w:ascii="Times New Roman" w:hAnsi="Times New Roman" w:cs="Times New Roman"/>
+          <w:sz w:val="24"/>
+          <w:szCs w:val="24"/>
+        </w:rPr>
+        <w:lastRenderedPageBreak/>
+        <w:t>14. Show Question</w:t>
+      </w:r>
+    </w:p>
+    <w:p>
+      <w:pPr>
+        <w:spacing w:line="360" w:lineRule="auto"/>
+        <w:ind w:left="720"/>
+        <w:jc w:val="both"/>
+        <w:rPr>
+          <w:rFonts w:ascii="Times New Roman" w:hAnsi="Times New Roman" w:cs="Times New Roman"/>
+          <w:sz w:val="24"/>
+          <w:szCs w:val="24"/>
+        </w:rPr>
+      </w:pPr>
+      <w:r>
+        <w:rPr>
+          <w:rFonts w:ascii="Times New Roman" w:hAnsi="Times New Roman" w:cs="Times New Roman"/>
+          <w:sz w:val="24"/>
+          <w:szCs w:val="24"/>
+        </w:rPr>
+        <w:t xml:space="preserve">Show Question </w:t>
+      </w:r>
+      <w:r>
+        <w:rPr>
+          <w:rFonts w:ascii="Times New Roman" w:hAnsi="Times New Roman" w:cs="Times New Roman"/>
+          <w:sz w:val="24"/>
+          <w:szCs w:val="24"/>
+        </w:rPr>
+        <w:t>use case is used to update the question when player answer the previous question successfully. If the answer is wrong old question will hold else new question will be updated. This use case will be triggered according to the Check Input use case.</w:t>
+      </w:r>
+    </w:p>
+    <w:p>
+      <w:pPr>
+        <w:spacing w:line="360" w:lineRule="auto"/>
+        <w:jc w:val="both"/>
+        <w:rPr>
+          <w:rFonts w:ascii="Times New Roman" w:hAnsi="Times New Roman" w:cs="Times New Roman"/>
+          <w:sz w:val="24"/>
+          <w:szCs w:val="24"/>
+        </w:rPr>
+      </w:pPr>
+      <w:r>
+        <w:rPr>
+          <w:rFonts w:ascii="Times New Roman" w:hAnsi="Times New Roman" w:cs="Times New Roman"/>
+          <w:sz w:val="24"/>
+          <w:szCs w:val="24"/>
+        </w:rPr>
+        <w:t>15. Game Session</w:t>
+      </w:r>
+    </w:p>
+    <w:p>
+      <w:pPr>
+        <w:spacing w:line="360" w:lineRule="auto"/>
+        <w:ind w:left="720"/>
+        <w:jc w:val="both"/>
+        <w:rPr>
+          <w:rFonts w:ascii="Times New Roman" w:hAnsi="Times New Roman" w:cs="Times New Roman"/>
+          <w:sz w:val="24"/>
+          <w:szCs w:val="24"/>
+        </w:rPr>
+      </w:pPr>
+      <w:r>
+        <w:rPr>
+          <w:rFonts w:ascii="Times New Roman" w:hAnsi="Times New Roman" w:cs="Times New Roman"/>
+          <w:sz w:val="24"/>
+          <w:szCs w:val="24"/>
+        </w:rPr>
+        <w:t>Game session use case is used to manage single game instance. It stores all the information related to the game and will provide necessary information required for the game.</w:t>
+      </w:r>
+      <w:r>
+        <w:rPr>
+          <w:rFonts w:ascii="Times New Roman" w:hAnsi="Times New Roman" w:cs="Times New Roman"/>
+          <w:sz w:val="24"/>
+          <w:szCs w:val="24"/>
+        </w:rPr>
+        <w:t xml:space="preserve"> It acts as a temporary storage for the ga</w:t>
+      </w:r>
+      <w:r>
+        <w:rPr>
+          <w:rFonts w:ascii="Times New Roman" w:hAnsi="Times New Roman" w:cs="Times New Roman"/>
+          <w:sz w:val="24"/>
+          <w:szCs w:val="24"/>
+        </w:rPr>
+        <w:t>me.</w:t>
+      </w:r>
+    </w:p>
+    <w:p>
+      <w:pPr>
+        <w:spacing w:line="360" w:lineRule="auto"/>
+        <w:jc w:val="both"/>
+        <w:rPr>
+          <w:rFonts w:ascii="Times New Roman" w:hAnsi="Times New Roman" w:cs="Times New Roman"/>
+          <w:sz w:val="24"/>
+          <w:szCs w:val="24"/>
+        </w:rPr>
+      </w:pPr>
+      <w:r>
+        <w:rPr>
+          <w:rFonts w:ascii="Times New Roman" w:hAnsi="Times New Roman" w:cs="Times New Roman"/>
+          <w:sz w:val="24"/>
+          <w:szCs w:val="24"/>
+        </w:rPr>
+        <w:t xml:space="preserve">16. </w:t>
+      </w:r>
+      <w:r>
+        <w:rPr>
+          <w:rFonts w:ascii="Times New Roman" w:hAnsi="Times New Roman" w:cs="Times New Roman"/>
+          <w:sz w:val="24"/>
+          <w:szCs w:val="24"/>
+        </w:rPr>
+        <w:t>Update Game Data</w:t>
+      </w:r>
+    </w:p>
+    <w:p>
+      <w:pPr>
+        <w:spacing w:line="360" w:lineRule="auto"/>
+        <w:ind w:left="720"/>
+        <w:jc w:val="both"/>
+        <w:rPr>
+          <w:rFonts w:ascii="Times New Roman" w:hAnsi="Times New Roman" w:cs="Times New Roman"/>
+          <w:sz w:val="24"/>
+          <w:szCs w:val="24"/>
+        </w:rPr>
+      </w:pPr>
+      <w:r>
+        <w:rPr>
+          <w:rFonts w:ascii="Times New Roman" w:hAnsi="Times New Roman" w:cs="Times New Roman"/>
+          <w:sz w:val="24"/>
+          <w:szCs w:val="24"/>
+        </w:rPr>
+        <w:t>Update Game Date use case is triggered by the game session use case when the game data needs to be updated. It happens periodically and when player exists the game.</w:t>
+      </w:r>
+    </w:p>
+    <w:p>
+      <w:pPr>
+        <w:spacing w:line="360" w:lineRule="auto"/>
+        <w:jc w:val="both"/>
+        <w:rPr>
+          <w:rFonts w:ascii="Times New Roman" w:hAnsi="Times New Roman" w:cs="Times New Roman"/>
+          <w:sz w:val="24"/>
+          <w:szCs w:val="24"/>
+        </w:rPr>
+      </w:pPr>
+      <w:r>
+        <w:rPr>
+          <w:rFonts w:ascii="Times New Roman" w:hAnsi="Times New Roman" w:cs="Times New Roman"/>
+          <w:sz w:val="24"/>
+          <w:szCs w:val="24"/>
+        </w:rPr>
+        <w:t>17.</w:t>
+      </w:r>
+      <w:r>
+        <w:rPr>
+          <w:rFonts w:ascii="Times New Roman" w:hAnsi="Times New Roman" w:cs="Times New Roman"/>
+          <w:sz w:val="24"/>
+          <w:szCs w:val="24"/>
+        </w:rPr>
+        <w:t xml:space="preserve"> Get Game Data</w:t>
+      </w:r>
+    </w:p>
+    <w:p>
+      <w:pPr>
+        <w:spacing w:line="360" w:lineRule="auto"/>
+        <w:ind w:left="720"/>
+        <w:jc w:val="both"/>
+        <w:rPr>
+          <w:rFonts w:ascii="Times New Roman" w:hAnsi="Times New Roman" w:cs="Times New Roman"/>
+          <w:sz w:val="24"/>
+          <w:szCs w:val="24"/>
+        </w:rPr>
+      </w:pPr>
+      <w:r>
+        <w:rPr>
+          <w:rFonts w:ascii="Times New Roman" w:hAnsi="Times New Roman" w:cs="Times New Roman"/>
+          <w:sz w:val="24"/>
+          <w:szCs w:val="24"/>
+        </w:rPr>
+        <w:t>This use case is used to get the game related information such as questions and answers as well as other data required for the game to run.</w:t>
+      </w:r>
+    </w:p>
+    <w:p>
+      <w:pPr>
+        <w:spacing w:line="360" w:lineRule="auto"/>
+        <w:jc w:val="both"/>
+        <w:rPr>
+          <w:rFonts w:ascii="Times New Roman" w:hAnsi="Times New Roman" w:cs="Times New Roman"/>
+          <w:sz w:val="24"/>
+          <w:szCs w:val="24"/>
+        </w:rPr>
+      </w:pPr>
+      <w:r>
+        <w:rPr>
+          <w:rFonts w:ascii="Times New Roman" w:hAnsi="Times New Roman" w:cs="Times New Roman"/>
+          <w:sz w:val="24"/>
+          <w:szCs w:val="24"/>
+        </w:rPr>
+        <w:t>18.</w:t>
+      </w:r>
+      <w:r>
+        <w:rPr>
+          <w:rFonts w:ascii="Times New Roman" w:hAnsi="Times New Roman" w:cs="Times New Roman"/>
+          <w:sz w:val="24"/>
+          <w:szCs w:val="24"/>
+        </w:rPr>
+        <w:t xml:space="preserve"> Store Game Data</w:t>
+      </w:r>
+    </w:p>
+    <w:p>
+      <w:pPr>
+        <w:spacing w:line="360" w:lineRule="auto"/>
+        <w:ind w:left="720"/>
+        <w:jc w:val="both"/>
+        <w:rPr>
+          <w:rFonts w:ascii="Times New Roman" w:hAnsi="Times New Roman" w:cs="Times New Roman"/>
+          <w:sz w:val="24"/>
+          <w:szCs w:val="24"/>
+        </w:rPr>
+      </w:pPr>
+      <w:r>
+        <w:rPr>
+          <w:rFonts w:ascii="Times New Roman" w:hAnsi="Times New Roman" w:cs="Times New Roman"/>
+          <w:sz w:val="24"/>
+          <w:szCs w:val="24"/>
+        </w:rPr>
+        <w:t xml:space="preserve">This use case is used to store all the game related data </w:t>
+      </w:r>
+      <w:r>
+        <w:rPr>
+          <w:rFonts w:ascii="Times New Roman" w:hAnsi="Times New Roman" w:cs="Times New Roman"/>
+          <w:sz w:val="24"/>
+          <w:szCs w:val="24"/>
+        </w:rPr>
+        <w:t>where data stored in the game session is transferred t</w:t>
+      </w:r>
+      <w:r>
+        <w:rPr>
+          <w:rFonts w:ascii="Times New Roman" w:hAnsi="Times New Roman" w:cs="Times New Roman"/>
+          <w:sz w:val="24"/>
+          <w:szCs w:val="24"/>
+        </w:rPr>
+        <w:t>o the web server so that it can be retrieved and updated as game needs.</w:t>
+      </w:r>
+      <w:bookmarkStart w:id="0" w:name="_GoBack"/>
+    </w:p>
+    <w:bookmarkEnd w:id="0"/>
+    <w:p>
+      <w:pPr>
+        <w:spacing w:line="360" w:lineRule="auto"/>
+        <w:jc w:val="both"/>
+        <w:rPr>
+          <w:rFonts w:ascii="Times New Roman" w:hAnsi="Times New Roman" w:cs="Times New Roman"/>
+          <w:sz w:val="24"/>
+          <w:szCs w:val="24"/>
+        </w:rPr>
+      </w:pPr>
+      <w:r>
+        <w:rPr>
+          <w:rFonts w:ascii="Times New Roman" w:hAnsi="Times New Roman" w:cs="Times New Roman"/>
+          <w:sz w:val="24"/>
+          <w:szCs w:val="24"/>
+        </w:rPr>
+        <w:tab/>
+      </w:r>
+    </w:p>
+    <w:p>
+      <w:pPr>
+        <w:spacing w:line="360" w:lineRule="auto"/>
+        <w:jc w:val="both"/>
+        <w:rPr>
+          <w:rFonts w:ascii="Times New Roman" w:hAnsi="Times New Roman" w:cs="Times New Roman"/>
+          <w:sz w:val="24"/>
+          <w:szCs w:val="24"/>
+        </w:rPr>
+      </w:pPr>
+    </w:p>
+    <w:p>
+      <w:pPr>
+        <w:spacing w:line="360" w:lineRule="auto"/>
+        <w:jc w:val="both"/>
+        <w:rPr>
+          <w:rFonts w:ascii="Times New Roman" w:hAnsi="Times New Roman" w:cs="Times New Roman"/>
+          <w:sz w:val="24"/>
+          <w:szCs w:val="24"/>
+        </w:rPr>
+      </w:pPr>
+    </w:p>
+    <w:p>
+      <w:pPr>
+        <w:spacing w:line="360" w:lineRule="auto"/>
+        <w:jc w:val="both"/>
+        <w:rPr>
+          <w:rFonts w:ascii="Times New Roman" w:hAnsi="Times New Roman" w:cs="Times New Roman"/>
+          <w:sz w:val="24"/>
+          <w:szCs w:val="24"/>
+        </w:rPr>
+      </w:pPr>
+    </w:p>
+    <w:p>
+      <w:pPr>
+        <w:spacing w:line="360" w:lineRule="auto"/>
+        <w:jc w:val="both"/>
+        <w:rPr>
+          <w:rFonts w:ascii="Times New Roman" w:hAnsi="Times New Roman" w:cs="Times New Roman"/>
+          <w:sz w:val="24"/>
+          <w:szCs w:val="24"/>
+        </w:rPr>
+      </w:pPr>
+    </w:p>
+    <w:p>
+      <w:pPr>
+        <w:spacing w:line="360" w:lineRule="auto"/>
+        <w:jc w:val="both"/>
+        <w:rPr>
+          <w:rFonts w:ascii="Times New Roman" w:hAnsi="Times New Roman" w:cs="Times New Roman"/>
+          <w:sz w:val="24"/>
+          <w:szCs w:val="24"/>
+        </w:rPr>
+      </w:pPr>
+    </w:p>
+    <w:p>
+      <w:pPr>
+        <w:spacing w:line="360" w:lineRule="auto"/>
+        <w:jc w:val="both"/>
+        <w:rPr>
+          <w:rFonts w:ascii="Times New Roman" w:hAnsi="Times New Roman" w:cs="Times New Roman"/>
+          <w:sz w:val="24"/>
+          <w:szCs w:val="24"/>
+        </w:rPr>
+      </w:pPr>
+    </w:p>
+    <w:p>
+      <w:pPr>
+        <w:spacing w:line="360" w:lineRule="auto"/>
+        <w:jc w:val="both"/>
+        <w:rPr>
+          <w:rFonts w:ascii="Times New Roman" w:hAnsi="Times New Roman" w:cs="Times New Roman"/>
+          <w:sz w:val="24"/>
+          <w:szCs w:val="24"/>
+        </w:rPr>
+      </w:pPr>
     </w:p>
     <w:sectPr>
       <w:headerReference w:type="default" r:id="rId18"/>
@@ -10275,7 +11802,7 @@
   <w:abstractNum w:abstractNumId="0" w15:restartNumberingAfterBreak="0">
     <w:nsid w:val="00DD5B6A"/>
     <w:multiLevelType w:val="hybridMultilevel"/>
-    <w:tmpl w:val="699AAFCE"/>
+    <w:tmpl w:val="D2606688"/>
     <w:lvl w:ilvl="0" w:tplc="04090001">
       <w:start w:val="1"/>
       <w:numFmt w:val="bullet"/>
@@ -10627,7 +12154,7 @@
         <w:rFonts w:hint="default"/>
       </w:rPr>
     </w:lvl>
-    <w:lvl w:ilvl="1" w:tplc="04090019" w:tentative="1">
+    <w:lvl w:ilvl="1" w:tplc="04090019">
       <w:start w:val="1"/>
       <w:numFmt w:val="lowerLetter"/>
       <w:lvlText w:val="%2."/>

</xml_diff>

<commit_message>
refs #milestone_one Class diagram update and ppt for the video recordnig update
</commit_message>
<xml_diff>
--- a/Milestone 1/MileStone 1 Doc.docx
+++ b/Milestone 1/MileStone 1 Doc.docx
@@ -1095,25 +1095,7 @@
           <w:sz w:val="24"/>
           <w:szCs w:val="24"/>
         </w:rPr>
-        <w:t xml:space="preserve">” is a fun and best game for children since it doesn’t involve any violent actions or behaviors which will affect the mind of children. The questions designed for the game is </w:t>
-      </w:r>
-      <w:proofErr w:type="gramStart"/>
-      <w:r>
-        <w:rPr>
-          <w:rFonts w:ascii="Times New Roman" w:hAnsi="Times New Roman" w:cs="Times New Roman"/>
-          <w:sz w:val="24"/>
-          <w:szCs w:val="24"/>
-        </w:rPr>
-        <w:t>similar to</w:t>
-      </w:r>
-      <w:proofErr w:type="gramEnd"/>
-      <w:r>
-        <w:rPr>
-          <w:rFonts w:ascii="Times New Roman" w:hAnsi="Times New Roman" w:cs="Times New Roman"/>
-          <w:sz w:val="24"/>
-          <w:szCs w:val="24"/>
-        </w:rPr>
-        <w:t xml:space="preserve"> brain teaser which helps the children to think more and thus, they can develop their problem-solving skills.</w:t>
+        <w:t>” is a fun and best game for children since it doesn’t involve any violent actions or behaviors which will affect the mind of children. The questions designed for the game is similar to brain teaser which helps the children to think more and thus, they can develop their problem-solving skills.</w:t>
       </w:r>
     </w:p>
     <w:p>
@@ -3929,7 +3911,6 @@
         <w:t xml:space="preserve">Only registered player can login and play the game. The username should not be </w:t>
       </w:r>
       <w:proofErr w:type="spellStart"/>
-      <w:proofErr w:type="gramStart"/>
       <w:r>
         <w:rPr>
           <w:rFonts w:ascii="Times New Roman" w:hAnsi="Times New Roman" w:cs="Times New Roman"/>
@@ -3939,7 +3920,6 @@
         <w:t>a</w:t>
       </w:r>
       <w:proofErr w:type="spellEnd"/>
-      <w:proofErr w:type="gramEnd"/>
       <w:r>
         <w:rPr>
           <w:rFonts w:ascii="Times New Roman" w:hAnsi="Times New Roman" w:cs="Times New Roman"/>
@@ -9271,25 +9251,7 @@
           <w:sz w:val="24"/>
           <w:szCs w:val="24"/>
         </w:rPr>
-        <w:t xml:space="preserve">In-order to draw a use-case diagram, it is essential to have </w:t>
-      </w:r>
-      <w:proofErr w:type="gramStart"/>
-      <w:r>
-        <w:rPr>
-          <w:rFonts w:ascii="Times New Roman" w:hAnsi="Times New Roman" w:cs="Times New Roman"/>
-          <w:sz w:val="24"/>
-          <w:szCs w:val="24"/>
-        </w:rPr>
-        <w:t>a</w:t>
-      </w:r>
-      <w:proofErr w:type="gramEnd"/>
-      <w:r>
-        <w:rPr>
-          <w:rFonts w:ascii="Times New Roman" w:hAnsi="Times New Roman" w:cs="Times New Roman"/>
-          <w:sz w:val="24"/>
-          <w:szCs w:val="24"/>
-        </w:rPr>
-        <w:t xml:space="preserve"> understanding of basic building blocks.</w:t>
+        <w:t>In-order to draw a use-case diagram, it is essential to have a understanding of basic building blocks.</w:t>
       </w:r>
     </w:p>
     <w:p>
@@ -10339,15 +10301,7 @@
           <w:sz w:val="24"/>
           <w:szCs w:val="24"/>
         </w:rPr>
-        <w:t xml:space="preserve"> The above shown is the Use-Case diagram of game </w:t>
-      </w:r>
-      <w:r>
-        <w:rPr>
-          <w:rFonts w:ascii="Times New Roman" w:hAnsi="Times New Roman" w:cs="Times New Roman"/>
-          <w:sz w:val="24"/>
-          <w:szCs w:val="24"/>
-        </w:rPr>
-        <w:t>“</w:t>
+        <w:t xml:space="preserve"> The above shown is the Use-Case diagram of game “</w:t>
       </w:r>
       <w:r>
         <w:rPr>
@@ -10365,15 +10319,7 @@
           <w:sz w:val="24"/>
           <w:szCs w:val="24"/>
         </w:rPr>
-        <w:t>”</w:t>
-      </w:r>
-      <w:r>
-        <w:rPr>
-          <w:rFonts w:ascii="Times New Roman" w:hAnsi="Times New Roman" w:cs="Times New Roman"/>
-          <w:sz w:val="24"/>
-          <w:szCs w:val="24"/>
-        </w:rPr>
-        <w:t>. There are basically 2 actors exists for the game, Player and Web server. Player plays the and Web Server provides the data to serve the game and store data for future use.</w:t>
+        <w:t>”. There are basically 2 actors exists for the game, Player and Web server. Player plays the and Web Server provides the data to serve the game and store data for future use.</w:t>
       </w:r>
       <w:r>
         <w:rPr>
@@ -11541,93 +11487,629 @@
         </w:rPr>
         <w:t>o the web server so that it can be retrieved and updated as game needs.</w:t>
       </w:r>
+    </w:p>
+    <w:p>
+      <w:pPr>
+        <w:spacing w:line="360" w:lineRule="auto"/>
+        <w:jc w:val="both"/>
+        <w:rPr>
+          <w:rFonts w:ascii="Times New Roman" w:hAnsi="Times New Roman" w:cs="Times New Roman"/>
+          <w:sz w:val="24"/>
+          <w:szCs w:val="24"/>
+        </w:rPr>
+      </w:pPr>
+      <w:r>
+        <w:rPr>
+          <w:rFonts w:ascii="Times New Roman" w:hAnsi="Times New Roman" w:cs="Times New Roman"/>
+          <w:sz w:val="24"/>
+          <w:szCs w:val="24"/>
+        </w:rPr>
+        <w:tab/>
+      </w:r>
+    </w:p>
+    <w:p>
+      <w:pPr>
+        <w:spacing w:line="360" w:lineRule="auto"/>
+        <w:jc w:val="both"/>
+        <w:rPr>
+          <w:rFonts w:ascii="Times New Roman" w:hAnsi="Times New Roman" w:cs="Times New Roman"/>
+          <w:sz w:val="24"/>
+          <w:szCs w:val="24"/>
+        </w:rPr>
+      </w:pPr>
+    </w:p>
+    <w:p>
+      <w:pPr>
+        <w:spacing w:line="360" w:lineRule="auto"/>
+        <w:jc w:val="both"/>
+        <w:rPr>
+          <w:rFonts w:ascii="Times New Roman" w:hAnsi="Times New Roman" w:cs="Times New Roman"/>
+          <w:sz w:val="24"/>
+          <w:szCs w:val="24"/>
+        </w:rPr>
+      </w:pPr>
+    </w:p>
+    <w:p>
+      <w:pPr>
+        <w:spacing w:line="360" w:lineRule="auto"/>
+        <w:jc w:val="both"/>
+        <w:rPr>
+          <w:rFonts w:ascii="Times New Roman" w:hAnsi="Times New Roman" w:cs="Times New Roman"/>
+          <w:sz w:val="24"/>
+          <w:szCs w:val="24"/>
+        </w:rPr>
+      </w:pPr>
+    </w:p>
+    <w:p>
+      <w:pPr>
+        <w:spacing w:line="360" w:lineRule="auto"/>
+        <w:jc w:val="both"/>
+        <w:rPr>
+          <w:rFonts w:ascii="Times New Roman" w:hAnsi="Times New Roman" w:cs="Times New Roman"/>
+          <w:sz w:val="24"/>
+          <w:szCs w:val="24"/>
+        </w:rPr>
+      </w:pPr>
+    </w:p>
+    <w:p>
+      <w:pPr>
+        <w:spacing w:line="360" w:lineRule="auto"/>
+        <w:jc w:val="both"/>
+        <w:rPr>
+          <w:rFonts w:ascii="Times New Roman" w:hAnsi="Times New Roman" w:cs="Times New Roman"/>
+          <w:sz w:val="24"/>
+          <w:szCs w:val="24"/>
+        </w:rPr>
+      </w:pPr>
+    </w:p>
+    <w:p>
+      <w:pPr>
+        <w:spacing w:line="360" w:lineRule="auto"/>
+        <w:jc w:val="both"/>
+        <w:rPr>
+          <w:rFonts w:ascii="Times New Roman" w:hAnsi="Times New Roman" w:cs="Times New Roman"/>
+          <w:sz w:val="24"/>
+          <w:szCs w:val="24"/>
+        </w:rPr>
+      </w:pPr>
+    </w:p>
+    <w:p>
+      <w:pPr>
+        <w:spacing w:line="360" w:lineRule="auto"/>
+        <w:jc w:val="both"/>
+        <w:rPr>
+          <w:rFonts w:ascii="Times New Roman" w:hAnsi="Times New Roman" w:cs="Times New Roman"/>
+          <w:sz w:val="24"/>
+          <w:szCs w:val="24"/>
+        </w:rPr>
+      </w:pPr>
+    </w:p>
+    <w:p>
+      <w:pPr>
+        <w:spacing w:line="360" w:lineRule="auto"/>
+        <w:jc w:val="both"/>
+        <w:rPr>
+          <w:rFonts w:ascii="Times New Roman" w:hAnsi="Times New Roman" w:cs="Times New Roman"/>
+          <w:sz w:val="24"/>
+          <w:szCs w:val="24"/>
+        </w:rPr>
+      </w:pPr>
+    </w:p>
+    <w:p>
+      <w:pPr>
+        <w:spacing w:line="360" w:lineRule="auto"/>
+        <w:jc w:val="center"/>
+        <w:rPr>
+          <w:rFonts w:ascii="Times New Roman" w:hAnsi="Times New Roman" w:cs="Times New Roman"/>
+          <w:b/>
+          <w:bCs/>
+          <w:sz w:val="32"/>
+          <w:szCs w:val="32"/>
+        </w:rPr>
+      </w:pPr>
+    </w:p>
+    <w:p>
+      <w:pPr>
+        <w:spacing w:line="360" w:lineRule="auto"/>
+        <w:jc w:val="center"/>
+        <w:rPr>
+          <w:rFonts w:ascii="Times New Roman" w:hAnsi="Times New Roman" w:cs="Times New Roman"/>
+          <w:b/>
+          <w:bCs/>
+          <w:sz w:val="32"/>
+          <w:szCs w:val="32"/>
+        </w:rPr>
+      </w:pPr>
+      <w:r>
+        <w:rPr>
+          <w:rFonts w:ascii="Times New Roman" w:hAnsi="Times New Roman" w:cs="Times New Roman"/>
+          <w:b/>
+          <w:bCs/>
+          <w:sz w:val="32"/>
+          <w:szCs w:val="32"/>
+        </w:rPr>
+        <w:t>CLASS DIAGRAM</w:t>
+      </w:r>
+    </w:p>
+    <w:p>
+      <w:pPr>
+        <w:spacing w:line="360" w:lineRule="auto"/>
+        <w:jc w:val="both"/>
+        <w:rPr>
+          <w:rFonts w:ascii="Times New Roman" w:hAnsi="Times New Roman" w:cs="Times New Roman"/>
+          <w:sz w:val="24"/>
+          <w:szCs w:val="24"/>
+        </w:rPr>
+      </w:pPr>
+    </w:p>
+    <w:p>
+      <w:pPr>
+        <w:spacing w:line="360" w:lineRule="auto"/>
+        <w:ind w:firstLine="720"/>
+        <w:jc w:val="both"/>
+        <w:rPr>
+          <w:rFonts w:ascii="Times New Roman" w:hAnsi="Times New Roman" w:cs="Times New Roman"/>
+          <w:sz w:val="24"/>
+          <w:szCs w:val="24"/>
+        </w:rPr>
+      </w:pPr>
+      <w:r>
+        <w:rPr>
+          <w:rFonts w:ascii="Times New Roman" w:hAnsi="Times New Roman" w:cs="Times New Roman"/>
+          <w:sz w:val="24"/>
+          <w:szCs w:val="24"/>
+        </w:rPr>
+        <w:t>Class diagram is a Unified Modelling Language. It describes the architecture/structure of a system’s classes by associating attributes and methods/operations associated with those classes</w:t>
+      </w:r>
+      <w:r>
+        <w:rPr>
+          <w:rFonts w:ascii="Times New Roman" w:hAnsi="Times New Roman" w:cs="Times New Roman"/>
+          <w:sz w:val="24"/>
+          <w:szCs w:val="24"/>
+        </w:rPr>
+        <w:t xml:space="preserve"> and the relationships among them.</w:t>
+      </w:r>
+    </w:p>
+    <w:p>
+      <w:pPr>
+        <w:spacing w:line="360" w:lineRule="auto"/>
+        <w:jc w:val="both"/>
+        <w:rPr>
+          <w:rFonts w:ascii="Times New Roman" w:hAnsi="Times New Roman" w:cs="Times New Roman"/>
+          <w:sz w:val="24"/>
+          <w:szCs w:val="24"/>
+        </w:rPr>
+      </w:pPr>
+      <w:r>
+        <w:rPr>
+          <w:rFonts w:ascii="Times New Roman" w:hAnsi="Times New Roman" w:cs="Times New Roman"/>
+          <w:sz w:val="24"/>
+          <w:szCs w:val="24"/>
+        </w:rPr>
+        <w:t>Class diagram consists of mainly built with :</w:t>
+      </w:r>
+    </w:p>
+    <w:p>
+      <w:pPr>
+        <w:pStyle w:val="ListParagraph"/>
+        <w:numPr>
+          <w:ilvl w:val="0"/>
+          <w:numId w:val="8"/>
+        </w:numPr>
+        <w:spacing w:line="360" w:lineRule="auto"/>
+        <w:jc w:val="both"/>
+        <w:rPr>
+          <w:rFonts w:ascii="Times New Roman" w:hAnsi="Times New Roman" w:cs="Times New Roman"/>
+          <w:sz w:val="24"/>
+          <w:szCs w:val="24"/>
+        </w:rPr>
+      </w:pPr>
+      <w:r>
+        <w:rPr>
+          <w:rFonts w:ascii="Times New Roman" w:hAnsi="Times New Roman" w:cs="Times New Roman"/>
+          <w:sz w:val="24"/>
+          <w:szCs w:val="24"/>
+        </w:rPr>
+        <w:t>Classes</w:t>
+      </w:r>
+    </w:p>
+    <w:p>
+      <w:pPr>
+        <w:pStyle w:val="ListParagraph"/>
+        <w:numPr>
+          <w:ilvl w:val="0"/>
+          <w:numId w:val="8"/>
+        </w:numPr>
+        <w:spacing w:line="360" w:lineRule="auto"/>
+        <w:jc w:val="both"/>
+        <w:rPr>
+          <w:rFonts w:ascii="Times New Roman" w:hAnsi="Times New Roman" w:cs="Times New Roman"/>
+          <w:sz w:val="24"/>
+          <w:szCs w:val="24"/>
+        </w:rPr>
+      </w:pPr>
+      <w:r>
+        <w:rPr>
+          <w:rFonts w:ascii="Times New Roman" w:hAnsi="Times New Roman" w:cs="Times New Roman"/>
+          <w:sz w:val="24"/>
+          <w:szCs w:val="24"/>
+        </w:rPr>
+        <w:t>Relationship between classes</w:t>
+      </w:r>
+    </w:p>
+    <w:p>
+      <w:pPr>
+        <w:spacing w:line="360" w:lineRule="auto"/>
+        <w:jc w:val="both"/>
+        <w:rPr>
+          <w:rFonts w:ascii="Times New Roman" w:hAnsi="Times New Roman" w:cs="Times New Roman"/>
+          <w:sz w:val="24"/>
+          <w:szCs w:val="24"/>
+        </w:rPr>
+      </w:pPr>
+      <w:r>
+        <w:rPr>
+          <w:rFonts w:ascii="Times New Roman" w:hAnsi="Times New Roman" w:cs="Times New Roman"/>
+          <w:sz w:val="24"/>
+          <w:szCs w:val="24"/>
+        </w:rPr>
+        <w:t xml:space="preserve">In the diagram a class consists of </w:t>
+      </w:r>
+    </w:p>
+    <w:p>
+      <w:pPr>
+        <w:pStyle w:val="ListParagraph"/>
+        <w:numPr>
+          <w:ilvl w:val="0"/>
+          <w:numId w:val="9"/>
+        </w:numPr>
+        <w:spacing w:line="360" w:lineRule="auto"/>
+        <w:jc w:val="both"/>
+        <w:rPr>
+          <w:rFonts w:ascii="Times New Roman" w:hAnsi="Times New Roman" w:cs="Times New Roman"/>
+          <w:sz w:val="24"/>
+          <w:szCs w:val="24"/>
+        </w:rPr>
+      </w:pPr>
+      <w:r>
+        <w:rPr>
+          <w:rFonts w:ascii="Times New Roman" w:hAnsi="Times New Roman" w:cs="Times New Roman"/>
+          <w:sz w:val="24"/>
+          <w:szCs w:val="24"/>
+        </w:rPr>
+        <w:t>Class name</w:t>
+      </w:r>
+    </w:p>
+    <w:p>
+      <w:pPr>
+        <w:pStyle w:val="ListParagraph"/>
+        <w:numPr>
+          <w:ilvl w:val="0"/>
+          <w:numId w:val="9"/>
+        </w:numPr>
+        <w:spacing w:line="360" w:lineRule="auto"/>
+        <w:jc w:val="both"/>
+        <w:rPr>
+          <w:rFonts w:ascii="Times New Roman" w:hAnsi="Times New Roman" w:cs="Times New Roman"/>
+          <w:sz w:val="24"/>
+          <w:szCs w:val="24"/>
+        </w:rPr>
+      </w:pPr>
+      <w:r>
+        <w:rPr>
+          <w:rFonts w:ascii="Times New Roman" w:hAnsi="Times New Roman" w:cs="Times New Roman"/>
+          <w:sz w:val="24"/>
+          <w:szCs w:val="24"/>
+        </w:rPr>
+        <w:t>Attributes</w:t>
+      </w:r>
+    </w:p>
+    <w:p>
+      <w:pPr>
+        <w:pStyle w:val="ListParagraph"/>
+        <w:numPr>
+          <w:ilvl w:val="0"/>
+          <w:numId w:val="9"/>
+        </w:numPr>
+        <w:spacing w:line="360" w:lineRule="auto"/>
+        <w:jc w:val="both"/>
+        <w:rPr>
+          <w:rFonts w:ascii="Times New Roman" w:hAnsi="Times New Roman" w:cs="Times New Roman"/>
+          <w:sz w:val="24"/>
+          <w:szCs w:val="24"/>
+        </w:rPr>
+      </w:pPr>
+      <w:r>
+        <w:rPr>
+          <w:rFonts w:ascii="Times New Roman" w:hAnsi="Times New Roman" w:cs="Times New Roman"/>
+          <w:sz w:val="24"/>
+          <w:szCs w:val="24"/>
+        </w:rPr>
+        <w:t>Operations/</w:t>
+      </w:r>
+      <w:r>
+        <w:rPr>
+          <w:rFonts w:ascii="Times New Roman" w:hAnsi="Times New Roman" w:cs="Times New Roman"/>
+          <w:sz w:val="24"/>
+          <w:szCs w:val="24"/>
+        </w:rPr>
+        <w:t>M</w:t>
+      </w:r>
+      <w:r>
+        <w:rPr>
+          <w:rFonts w:ascii="Times New Roman" w:hAnsi="Times New Roman" w:cs="Times New Roman"/>
+          <w:sz w:val="24"/>
+          <w:szCs w:val="24"/>
+        </w:rPr>
+        <w:t>ethods</w:t>
+      </w:r>
+    </w:p>
+    <w:p>
+      <w:pPr>
+        <w:spacing w:line="360" w:lineRule="auto"/>
+        <w:jc w:val="both"/>
+        <w:rPr>
+          <w:rFonts w:ascii="Times New Roman" w:hAnsi="Times New Roman" w:cs="Times New Roman"/>
+          <w:sz w:val="24"/>
+          <w:szCs w:val="24"/>
+        </w:rPr>
+      </w:pPr>
+      <w:r>
+        <w:rPr>
+          <w:rFonts w:ascii="Times New Roman" w:hAnsi="Times New Roman" w:cs="Times New Roman"/>
+          <w:sz w:val="24"/>
+          <w:szCs w:val="24"/>
+        </w:rPr>
+        <w:t>Relationship between classes can be one of the following types</w:t>
+      </w:r>
+    </w:p>
+    <w:p>
+      <w:pPr>
+        <w:pStyle w:val="ListParagraph"/>
+        <w:numPr>
+          <w:ilvl w:val="0"/>
+          <w:numId w:val="11"/>
+        </w:numPr>
+        <w:spacing w:line="360" w:lineRule="auto"/>
+        <w:jc w:val="both"/>
+        <w:rPr>
+          <w:rFonts w:ascii="Times New Roman" w:hAnsi="Times New Roman" w:cs="Times New Roman"/>
+          <w:sz w:val="24"/>
+          <w:szCs w:val="24"/>
+        </w:rPr>
+      </w:pPr>
+      <w:r>
+        <w:rPr>
+          <w:rFonts w:ascii="Times New Roman" w:hAnsi="Times New Roman" w:cs="Times New Roman"/>
+          <w:sz w:val="24"/>
+          <w:szCs w:val="24"/>
+        </w:rPr>
+        <w:t>Inheritance</w:t>
+      </w:r>
+    </w:p>
+    <w:p>
+      <w:pPr>
+        <w:pStyle w:val="ListParagraph"/>
+        <w:numPr>
+          <w:ilvl w:val="0"/>
+          <w:numId w:val="11"/>
+        </w:numPr>
+        <w:spacing w:line="360" w:lineRule="auto"/>
+        <w:jc w:val="both"/>
+        <w:rPr>
+          <w:rFonts w:ascii="Times New Roman" w:hAnsi="Times New Roman" w:cs="Times New Roman"/>
+          <w:sz w:val="24"/>
+          <w:szCs w:val="24"/>
+        </w:rPr>
+      </w:pPr>
+      <w:r>
+        <w:rPr>
+          <w:rFonts w:ascii="Times New Roman" w:hAnsi="Times New Roman" w:cs="Times New Roman"/>
+          <w:sz w:val="24"/>
+          <w:szCs w:val="24"/>
+        </w:rPr>
+        <w:t>Simple Association</w:t>
+      </w:r>
+    </w:p>
+    <w:p>
+      <w:pPr>
+        <w:pStyle w:val="ListParagraph"/>
+        <w:numPr>
+          <w:ilvl w:val="0"/>
+          <w:numId w:val="11"/>
+        </w:numPr>
+        <w:spacing w:line="360" w:lineRule="auto"/>
+        <w:jc w:val="both"/>
+        <w:rPr>
+          <w:rFonts w:ascii="Times New Roman" w:hAnsi="Times New Roman" w:cs="Times New Roman"/>
+          <w:sz w:val="24"/>
+          <w:szCs w:val="24"/>
+        </w:rPr>
+      </w:pPr>
+      <w:r>
+        <w:rPr>
+          <w:rFonts w:ascii="Times New Roman" w:hAnsi="Times New Roman" w:cs="Times New Roman"/>
+          <w:sz w:val="24"/>
+          <w:szCs w:val="24"/>
+        </w:rPr>
+        <w:t>Aggregation</w:t>
+      </w:r>
+    </w:p>
+    <w:p>
+      <w:pPr>
+        <w:pStyle w:val="ListParagraph"/>
+        <w:numPr>
+          <w:ilvl w:val="0"/>
+          <w:numId w:val="11"/>
+        </w:numPr>
+        <w:spacing w:line="360" w:lineRule="auto"/>
+        <w:jc w:val="both"/>
+        <w:rPr>
+          <w:rFonts w:ascii="Times New Roman" w:hAnsi="Times New Roman" w:cs="Times New Roman"/>
+          <w:sz w:val="24"/>
+          <w:szCs w:val="24"/>
+        </w:rPr>
+      </w:pPr>
+      <w:r>
+        <w:rPr>
+          <w:rFonts w:ascii="Times New Roman" w:hAnsi="Times New Roman" w:cs="Times New Roman"/>
+          <w:sz w:val="24"/>
+          <w:szCs w:val="24"/>
+        </w:rPr>
+        <w:t>Composition</w:t>
+      </w:r>
+    </w:p>
+    <w:p>
+      <w:pPr>
+        <w:pStyle w:val="ListParagraph"/>
+        <w:numPr>
+          <w:ilvl w:val="0"/>
+          <w:numId w:val="11"/>
+        </w:numPr>
+        <w:spacing w:line="360" w:lineRule="auto"/>
+        <w:jc w:val="both"/>
+        <w:rPr>
+          <w:rFonts w:ascii="Times New Roman" w:hAnsi="Times New Roman" w:cs="Times New Roman"/>
+          <w:sz w:val="24"/>
+          <w:szCs w:val="24"/>
+        </w:rPr>
+      </w:pPr>
+      <w:r>
+        <w:rPr>
+          <w:rFonts w:ascii="Times New Roman" w:hAnsi="Times New Roman" w:cs="Times New Roman"/>
+          <w:sz w:val="24"/>
+          <w:szCs w:val="24"/>
+        </w:rPr>
+        <w:t>Dependency</w:t>
+      </w:r>
+    </w:p>
+    <w:p>
+      <w:pPr>
+        <w:spacing w:line="360" w:lineRule="auto"/>
+        <w:jc w:val="both"/>
+        <w:rPr>
+          <w:rFonts w:ascii="Times New Roman" w:hAnsi="Times New Roman" w:cs="Times New Roman"/>
+          <w:sz w:val="24"/>
+          <w:szCs w:val="24"/>
+        </w:rPr>
+      </w:pPr>
+      <w:r>
+        <w:rPr>
+          <w:rFonts w:ascii="Times New Roman" w:hAnsi="Times New Roman" w:cs="Times New Roman"/>
+          <w:sz w:val="24"/>
+          <w:szCs w:val="24"/>
+        </w:rPr>
+        <w:t>The relationship between classes made clearer and descriptive by using following features.</w:t>
+      </w:r>
+    </w:p>
+    <w:p>
+      <w:pPr>
+        <w:pStyle w:val="ListParagraph"/>
+        <w:numPr>
+          <w:ilvl w:val="0"/>
+          <w:numId w:val="12"/>
+        </w:numPr>
+        <w:spacing w:line="360" w:lineRule="auto"/>
+        <w:jc w:val="both"/>
+        <w:rPr>
+          <w:rFonts w:ascii="Times New Roman" w:hAnsi="Times New Roman" w:cs="Times New Roman"/>
+          <w:sz w:val="24"/>
+          <w:szCs w:val="24"/>
+        </w:rPr>
+      </w:pPr>
+      <w:r>
+        <w:rPr>
+          <w:rFonts w:ascii="Times New Roman" w:hAnsi="Times New Roman" w:cs="Times New Roman"/>
+          <w:sz w:val="24"/>
+          <w:szCs w:val="24"/>
+        </w:rPr>
+        <w:t>Relationship roles</w:t>
+      </w:r>
+    </w:p>
+    <w:p>
+      <w:pPr>
+        <w:pStyle w:val="ListParagraph"/>
+        <w:numPr>
+          <w:ilvl w:val="0"/>
+          <w:numId w:val="12"/>
+        </w:numPr>
+        <w:spacing w:line="360" w:lineRule="auto"/>
+        <w:jc w:val="both"/>
+        <w:rPr>
+          <w:rFonts w:ascii="Times New Roman" w:hAnsi="Times New Roman" w:cs="Times New Roman"/>
+          <w:sz w:val="24"/>
+          <w:szCs w:val="24"/>
+        </w:rPr>
+      </w:pPr>
+      <w:r>
+        <w:rPr>
+          <w:rFonts w:ascii="Times New Roman" w:hAnsi="Times New Roman" w:cs="Times New Roman"/>
+          <w:sz w:val="24"/>
+          <w:szCs w:val="24"/>
+        </w:rPr>
+        <w:t>Navigability</w:t>
+      </w:r>
+    </w:p>
+    <w:p>
+      <w:pPr>
+        <w:pStyle w:val="ListParagraph"/>
+        <w:numPr>
+          <w:ilvl w:val="0"/>
+          <w:numId w:val="12"/>
+        </w:numPr>
+        <w:spacing w:line="360" w:lineRule="auto"/>
+        <w:jc w:val="both"/>
+        <w:rPr>
+          <w:rFonts w:ascii="Times New Roman" w:hAnsi="Times New Roman" w:cs="Times New Roman"/>
+          <w:sz w:val="24"/>
+          <w:szCs w:val="24"/>
+        </w:rPr>
+      </w:pPr>
+      <w:r>
+        <w:rPr>
+          <w:rFonts w:ascii="Times New Roman" w:hAnsi="Times New Roman" w:cs="Times New Roman"/>
+          <w:sz w:val="24"/>
+          <w:szCs w:val="24"/>
+        </w:rPr>
+        <w:t>Visibility of class attributes and operations</w:t>
+      </w:r>
+    </w:p>
+    <w:p>
+      <w:pPr>
+        <w:pStyle w:val="ListParagraph"/>
+        <w:numPr>
+          <w:ilvl w:val="0"/>
+          <w:numId w:val="12"/>
+        </w:numPr>
+        <w:spacing w:line="360" w:lineRule="auto"/>
+        <w:jc w:val="both"/>
+        <w:rPr>
+          <w:rFonts w:ascii="Times New Roman" w:hAnsi="Times New Roman" w:cs="Times New Roman"/>
+          <w:sz w:val="24"/>
+          <w:szCs w:val="24"/>
+        </w:rPr>
+      </w:pPr>
+      <w:r>
+        <w:rPr>
+          <w:rFonts w:ascii="Times New Roman" w:hAnsi="Times New Roman" w:cs="Times New Roman"/>
+          <w:sz w:val="24"/>
+          <w:szCs w:val="24"/>
+        </w:rPr>
+        <w:t>Multiplicity</w:t>
+      </w:r>
+    </w:p>
+    <w:p>
+      <w:pPr>
+        <w:spacing w:line="360" w:lineRule="auto"/>
+        <w:jc w:val="both"/>
+        <w:rPr>
+          <w:rFonts w:ascii="Times New Roman" w:hAnsi="Times New Roman" w:cs="Times New Roman"/>
+          <w:sz w:val="24"/>
+          <w:szCs w:val="24"/>
+        </w:rPr>
+      </w:pPr>
       <w:bookmarkStart w:id="0" w:name="_GoBack"/>
-    </w:p>
-    <w:bookmarkEnd w:id="0"/>
-    <w:p>
-      <w:pPr>
-        <w:spacing w:line="360" w:lineRule="auto"/>
-        <w:jc w:val="both"/>
-        <w:rPr>
-          <w:rFonts w:ascii="Times New Roman" w:hAnsi="Times New Roman" w:cs="Times New Roman"/>
-          <w:sz w:val="24"/>
-          <w:szCs w:val="24"/>
-        </w:rPr>
-      </w:pPr>
-      <w:r>
-        <w:rPr>
-          <w:rFonts w:ascii="Times New Roman" w:hAnsi="Times New Roman" w:cs="Times New Roman"/>
-          <w:sz w:val="24"/>
-          <w:szCs w:val="24"/>
-        </w:rPr>
-        <w:tab/>
-      </w:r>
-    </w:p>
-    <w:p>
-      <w:pPr>
-        <w:spacing w:line="360" w:lineRule="auto"/>
-        <w:jc w:val="both"/>
-        <w:rPr>
-          <w:rFonts w:ascii="Times New Roman" w:hAnsi="Times New Roman" w:cs="Times New Roman"/>
-          <w:sz w:val="24"/>
-          <w:szCs w:val="24"/>
-        </w:rPr>
-      </w:pPr>
-    </w:p>
-    <w:p>
-      <w:pPr>
-        <w:spacing w:line="360" w:lineRule="auto"/>
-        <w:jc w:val="both"/>
-        <w:rPr>
-          <w:rFonts w:ascii="Times New Roman" w:hAnsi="Times New Roman" w:cs="Times New Roman"/>
-          <w:sz w:val="24"/>
-          <w:szCs w:val="24"/>
-        </w:rPr>
-      </w:pPr>
-    </w:p>
-    <w:p>
-      <w:pPr>
-        <w:spacing w:line="360" w:lineRule="auto"/>
-        <w:jc w:val="both"/>
-        <w:rPr>
-          <w:rFonts w:ascii="Times New Roman" w:hAnsi="Times New Roman" w:cs="Times New Roman"/>
-          <w:sz w:val="24"/>
-          <w:szCs w:val="24"/>
-        </w:rPr>
-      </w:pPr>
-    </w:p>
-    <w:p>
-      <w:pPr>
-        <w:spacing w:line="360" w:lineRule="auto"/>
-        <w:jc w:val="both"/>
-        <w:rPr>
-          <w:rFonts w:ascii="Times New Roman" w:hAnsi="Times New Roman" w:cs="Times New Roman"/>
-          <w:sz w:val="24"/>
-          <w:szCs w:val="24"/>
-        </w:rPr>
-      </w:pPr>
-    </w:p>
-    <w:p>
-      <w:pPr>
-        <w:spacing w:line="360" w:lineRule="auto"/>
-        <w:jc w:val="both"/>
-        <w:rPr>
-          <w:rFonts w:ascii="Times New Roman" w:hAnsi="Times New Roman" w:cs="Times New Roman"/>
-          <w:sz w:val="24"/>
-          <w:szCs w:val="24"/>
-        </w:rPr>
-      </w:pPr>
-    </w:p>
-    <w:p>
-      <w:pPr>
-        <w:spacing w:line="360" w:lineRule="auto"/>
-        <w:jc w:val="both"/>
-        <w:rPr>
-          <w:rFonts w:ascii="Times New Roman" w:hAnsi="Times New Roman" w:cs="Times New Roman"/>
-          <w:sz w:val="24"/>
-          <w:szCs w:val="24"/>
-        </w:rPr>
-      </w:pPr>
+      <w:bookmarkEnd w:id="0"/>
     </w:p>
     <w:p>
       <w:pPr>
@@ -11802,7 +12284,7 @@
   <w:abstractNum w:abstractNumId="0" w15:restartNumberingAfterBreak="0">
     <w:nsid w:val="00DD5B6A"/>
     <w:multiLevelType w:val="hybridMultilevel"/>
-    <w:tmpl w:val="D2606688"/>
+    <w:tmpl w:val="2292C770"/>
     <w:lvl w:ilvl="0" w:tplc="04090001">
       <w:start w:val="1"/>
       <w:numFmt w:val="bullet"/>
@@ -12026,6 +12508,119 @@
     </w:lvl>
   </w:abstractNum>
   <w:abstractNum w:abstractNumId="2" w15:restartNumberingAfterBreak="0">
+    <w:nsid w:val="0DE53250"/>
+    <w:multiLevelType w:val="hybridMultilevel"/>
+    <w:tmpl w:val="DCA09494"/>
+    <w:lvl w:ilvl="0" w:tplc="04090001">
+      <w:start w:val="1"/>
+      <w:numFmt w:val="bullet"/>
+      <w:lvlText w:val=""/>
+      <w:lvlJc w:val="left"/>
+      <w:pPr>
+        <w:ind w:left="720" w:hanging="360"/>
+      </w:pPr>
+      <w:rPr>
+        <w:rFonts w:ascii="Symbol" w:hAnsi="Symbol" w:hint="default"/>
+      </w:rPr>
+    </w:lvl>
+    <w:lvl w:ilvl="1" w:tplc="04090003" w:tentative="1">
+      <w:start w:val="1"/>
+      <w:numFmt w:val="bullet"/>
+      <w:lvlText w:val="o"/>
+      <w:lvlJc w:val="left"/>
+      <w:pPr>
+        <w:ind w:left="1440" w:hanging="360"/>
+      </w:pPr>
+      <w:rPr>
+        <w:rFonts w:ascii="Courier New" w:hAnsi="Courier New" w:cs="Courier New" w:hint="default"/>
+      </w:rPr>
+    </w:lvl>
+    <w:lvl w:ilvl="2" w:tplc="04090005" w:tentative="1">
+      <w:start w:val="1"/>
+      <w:numFmt w:val="bullet"/>
+      <w:lvlText w:val=""/>
+      <w:lvlJc w:val="left"/>
+      <w:pPr>
+        <w:ind w:left="2160" w:hanging="360"/>
+      </w:pPr>
+      <w:rPr>
+        <w:rFonts w:ascii="Wingdings" w:hAnsi="Wingdings" w:hint="default"/>
+      </w:rPr>
+    </w:lvl>
+    <w:lvl w:ilvl="3" w:tplc="04090001" w:tentative="1">
+      <w:start w:val="1"/>
+      <w:numFmt w:val="bullet"/>
+      <w:lvlText w:val=""/>
+      <w:lvlJc w:val="left"/>
+      <w:pPr>
+        <w:ind w:left="2880" w:hanging="360"/>
+      </w:pPr>
+      <w:rPr>
+        <w:rFonts w:ascii="Symbol" w:hAnsi="Symbol" w:hint="default"/>
+      </w:rPr>
+    </w:lvl>
+    <w:lvl w:ilvl="4" w:tplc="04090003" w:tentative="1">
+      <w:start w:val="1"/>
+      <w:numFmt w:val="bullet"/>
+      <w:lvlText w:val="o"/>
+      <w:lvlJc w:val="left"/>
+      <w:pPr>
+        <w:ind w:left="3600" w:hanging="360"/>
+      </w:pPr>
+      <w:rPr>
+        <w:rFonts w:ascii="Courier New" w:hAnsi="Courier New" w:cs="Courier New" w:hint="default"/>
+      </w:rPr>
+    </w:lvl>
+    <w:lvl w:ilvl="5" w:tplc="04090005" w:tentative="1">
+      <w:start w:val="1"/>
+      <w:numFmt w:val="bullet"/>
+      <w:lvlText w:val=""/>
+      <w:lvlJc w:val="left"/>
+      <w:pPr>
+        <w:ind w:left="4320" w:hanging="360"/>
+      </w:pPr>
+      <w:rPr>
+        <w:rFonts w:ascii="Wingdings" w:hAnsi="Wingdings" w:hint="default"/>
+      </w:rPr>
+    </w:lvl>
+    <w:lvl w:ilvl="6" w:tplc="04090001" w:tentative="1">
+      <w:start w:val="1"/>
+      <w:numFmt w:val="bullet"/>
+      <w:lvlText w:val=""/>
+      <w:lvlJc w:val="left"/>
+      <w:pPr>
+        <w:ind w:left="5040" w:hanging="360"/>
+      </w:pPr>
+      <w:rPr>
+        <w:rFonts w:ascii="Symbol" w:hAnsi="Symbol" w:hint="default"/>
+      </w:rPr>
+    </w:lvl>
+    <w:lvl w:ilvl="7" w:tplc="04090003" w:tentative="1">
+      <w:start w:val="1"/>
+      <w:numFmt w:val="bullet"/>
+      <w:lvlText w:val="o"/>
+      <w:lvlJc w:val="left"/>
+      <w:pPr>
+        <w:ind w:left="5760" w:hanging="360"/>
+      </w:pPr>
+      <w:rPr>
+        <w:rFonts w:ascii="Courier New" w:hAnsi="Courier New" w:cs="Courier New" w:hint="default"/>
+      </w:rPr>
+    </w:lvl>
+    <w:lvl w:ilvl="8" w:tplc="04090005" w:tentative="1">
+      <w:start w:val="1"/>
+      <w:numFmt w:val="bullet"/>
+      <w:lvlText w:val=""/>
+      <w:lvlJc w:val="left"/>
+      <w:pPr>
+        <w:ind w:left="6480" w:hanging="360"/>
+      </w:pPr>
+      <w:rPr>
+        <w:rFonts w:ascii="Wingdings" w:hAnsi="Wingdings" w:hint="default"/>
+      </w:rPr>
+    </w:lvl>
+  </w:abstractNum>
+  <w:abstractNum w:abstractNumId="3" w15:restartNumberingAfterBreak="0">
     <w:nsid w:val="1AC82AFC"/>
     <w:multiLevelType w:val="hybridMultilevel"/>
     <w:tmpl w:val="9CAAC5DE"/>
@@ -12138,7 +12733,120 @@
       </w:rPr>
     </w:lvl>
   </w:abstractNum>
-  <w:abstractNum w:abstractNumId="3" w15:restartNumberingAfterBreak="0">
+  <w:abstractNum w:abstractNumId="4" w15:restartNumberingAfterBreak="0">
+    <w:nsid w:val="1AEB66BB"/>
+    <w:multiLevelType w:val="hybridMultilevel"/>
+    <w:tmpl w:val="DC347B64"/>
+    <w:lvl w:ilvl="0" w:tplc="04090001">
+      <w:start w:val="1"/>
+      <w:numFmt w:val="bullet"/>
+      <w:lvlText w:val=""/>
+      <w:lvlJc w:val="left"/>
+      <w:pPr>
+        <w:ind w:left="720" w:hanging="360"/>
+      </w:pPr>
+      <w:rPr>
+        <w:rFonts w:ascii="Symbol" w:hAnsi="Symbol" w:hint="default"/>
+      </w:rPr>
+    </w:lvl>
+    <w:lvl w:ilvl="1" w:tplc="04090003" w:tentative="1">
+      <w:start w:val="1"/>
+      <w:numFmt w:val="bullet"/>
+      <w:lvlText w:val="o"/>
+      <w:lvlJc w:val="left"/>
+      <w:pPr>
+        <w:ind w:left="1440" w:hanging="360"/>
+      </w:pPr>
+      <w:rPr>
+        <w:rFonts w:ascii="Courier New" w:hAnsi="Courier New" w:cs="Courier New" w:hint="default"/>
+      </w:rPr>
+    </w:lvl>
+    <w:lvl w:ilvl="2" w:tplc="04090005" w:tentative="1">
+      <w:start w:val="1"/>
+      <w:numFmt w:val="bullet"/>
+      <w:lvlText w:val=""/>
+      <w:lvlJc w:val="left"/>
+      <w:pPr>
+        <w:ind w:left="2160" w:hanging="360"/>
+      </w:pPr>
+      <w:rPr>
+        <w:rFonts w:ascii="Wingdings" w:hAnsi="Wingdings" w:hint="default"/>
+      </w:rPr>
+    </w:lvl>
+    <w:lvl w:ilvl="3" w:tplc="04090001" w:tentative="1">
+      <w:start w:val="1"/>
+      <w:numFmt w:val="bullet"/>
+      <w:lvlText w:val=""/>
+      <w:lvlJc w:val="left"/>
+      <w:pPr>
+        <w:ind w:left="2880" w:hanging="360"/>
+      </w:pPr>
+      <w:rPr>
+        <w:rFonts w:ascii="Symbol" w:hAnsi="Symbol" w:hint="default"/>
+      </w:rPr>
+    </w:lvl>
+    <w:lvl w:ilvl="4" w:tplc="04090003" w:tentative="1">
+      <w:start w:val="1"/>
+      <w:numFmt w:val="bullet"/>
+      <w:lvlText w:val="o"/>
+      <w:lvlJc w:val="left"/>
+      <w:pPr>
+        <w:ind w:left="3600" w:hanging="360"/>
+      </w:pPr>
+      <w:rPr>
+        <w:rFonts w:ascii="Courier New" w:hAnsi="Courier New" w:cs="Courier New" w:hint="default"/>
+      </w:rPr>
+    </w:lvl>
+    <w:lvl w:ilvl="5" w:tplc="04090005" w:tentative="1">
+      <w:start w:val="1"/>
+      <w:numFmt w:val="bullet"/>
+      <w:lvlText w:val=""/>
+      <w:lvlJc w:val="left"/>
+      <w:pPr>
+        <w:ind w:left="4320" w:hanging="360"/>
+      </w:pPr>
+      <w:rPr>
+        <w:rFonts w:ascii="Wingdings" w:hAnsi="Wingdings" w:hint="default"/>
+      </w:rPr>
+    </w:lvl>
+    <w:lvl w:ilvl="6" w:tplc="04090001" w:tentative="1">
+      <w:start w:val="1"/>
+      <w:numFmt w:val="bullet"/>
+      <w:lvlText w:val=""/>
+      <w:lvlJc w:val="left"/>
+      <w:pPr>
+        <w:ind w:left="5040" w:hanging="360"/>
+      </w:pPr>
+      <w:rPr>
+        <w:rFonts w:ascii="Symbol" w:hAnsi="Symbol" w:hint="default"/>
+      </w:rPr>
+    </w:lvl>
+    <w:lvl w:ilvl="7" w:tplc="04090003" w:tentative="1">
+      <w:start w:val="1"/>
+      <w:numFmt w:val="bullet"/>
+      <w:lvlText w:val="o"/>
+      <w:lvlJc w:val="left"/>
+      <w:pPr>
+        <w:ind w:left="5760" w:hanging="360"/>
+      </w:pPr>
+      <w:rPr>
+        <w:rFonts w:ascii="Courier New" w:hAnsi="Courier New" w:cs="Courier New" w:hint="default"/>
+      </w:rPr>
+    </w:lvl>
+    <w:lvl w:ilvl="8" w:tplc="04090005" w:tentative="1">
+      <w:start w:val="1"/>
+      <w:numFmt w:val="bullet"/>
+      <w:lvlText w:val=""/>
+      <w:lvlJc w:val="left"/>
+      <w:pPr>
+        <w:ind w:left="6480" w:hanging="360"/>
+      </w:pPr>
+      <w:rPr>
+        <w:rFonts w:ascii="Wingdings" w:hAnsi="Wingdings" w:hint="default"/>
+      </w:rPr>
+    </w:lvl>
+  </w:abstractNum>
+  <w:abstractNum w:abstractNumId="5" w15:restartNumberingAfterBreak="0">
     <w:nsid w:val="1FAD66DF"/>
     <w:multiLevelType w:val="hybridMultilevel"/>
     <w:tmpl w:val="A1A495EA"/>
@@ -12227,7 +12935,7 @@
       </w:pPr>
     </w:lvl>
   </w:abstractNum>
-  <w:abstractNum w:abstractNumId="4" w15:restartNumberingAfterBreak="0">
+  <w:abstractNum w:abstractNumId="6" w15:restartNumberingAfterBreak="0">
     <w:nsid w:val="205E6976"/>
     <w:multiLevelType w:val="hybridMultilevel"/>
     <w:tmpl w:val="41DAB474"/>
@@ -12340,7 +13048,120 @@
       </w:rPr>
     </w:lvl>
   </w:abstractNum>
-  <w:abstractNum w:abstractNumId="5" w15:restartNumberingAfterBreak="0">
+  <w:abstractNum w:abstractNumId="7" w15:restartNumberingAfterBreak="0">
+    <w:nsid w:val="267E6616"/>
+    <w:multiLevelType w:val="hybridMultilevel"/>
+    <w:tmpl w:val="4EFA32A2"/>
+    <w:lvl w:ilvl="0" w:tplc="04090001">
+      <w:start w:val="1"/>
+      <w:numFmt w:val="bullet"/>
+      <w:lvlText w:val=""/>
+      <w:lvlJc w:val="left"/>
+      <w:pPr>
+        <w:ind w:left="720" w:hanging="360"/>
+      </w:pPr>
+      <w:rPr>
+        <w:rFonts w:ascii="Symbol" w:hAnsi="Symbol" w:hint="default"/>
+      </w:rPr>
+    </w:lvl>
+    <w:lvl w:ilvl="1" w:tplc="04090003" w:tentative="1">
+      <w:start w:val="1"/>
+      <w:numFmt w:val="bullet"/>
+      <w:lvlText w:val="o"/>
+      <w:lvlJc w:val="left"/>
+      <w:pPr>
+        <w:ind w:left="1440" w:hanging="360"/>
+      </w:pPr>
+      <w:rPr>
+        <w:rFonts w:ascii="Courier New" w:hAnsi="Courier New" w:cs="Courier New" w:hint="default"/>
+      </w:rPr>
+    </w:lvl>
+    <w:lvl w:ilvl="2" w:tplc="04090005" w:tentative="1">
+      <w:start w:val="1"/>
+      <w:numFmt w:val="bullet"/>
+      <w:lvlText w:val=""/>
+      <w:lvlJc w:val="left"/>
+      <w:pPr>
+        <w:ind w:left="2160" w:hanging="360"/>
+      </w:pPr>
+      <w:rPr>
+        <w:rFonts w:ascii="Wingdings" w:hAnsi="Wingdings" w:hint="default"/>
+      </w:rPr>
+    </w:lvl>
+    <w:lvl w:ilvl="3" w:tplc="04090001" w:tentative="1">
+      <w:start w:val="1"/>
+      <w:numFmt w:val="bullet"/>
+      <w:lvlText w:val=""/>
+      <w:lvlJc w:val="left"/>
+      <w:pPr>
+        <w:ind w:left="2880" w:hanging="360"/>
+      </w:pPr>
+      <w:rPr>
+        <w:rFonts w:ascii="Symbol" w:hAnsi="Symbol" w:hint="default"/>
+      </w:rPr>
+    </w:lvl>
+    <w:lvl w:ilvl="4" w:tplc="04090003" w:tentative="1">
+      <w:start w:val="1"/>
+      <w:numFmt w:val="bullet"/>
+      <w:lvlText w:val="o"/>
+      <w:lvlJc w:val="left"/>
+      <w:pPr>
+        <w:ind w:left="3600" w:hanging="360"/>
+      </w:pPr>
+      <w:rPr>
+        <w:rFonts w:ascii="Courier New" w:hAnsi="Courier New" w:cs="Courier New" w:hint="default"/>
+      </w:rPr>
+    </w:lvl>
+    <w:lvl w:ilvl="5" w:tplc="04090005" w:tentative="1">
+      <w:start w:val="1"/>
+      <w:numFmt w:val="bullet"/>
+      <w:lvlText w:val=""/>
+      <w:lvlJc w:val="left"/>
+      <w:pPr>
+        <w:ind w:left="4320" w:hanging="360"/>
+      </w:pPr>
+      <w:rPr>
+        <w:rFonts w:ascii="Wingdings" w:hAnsi="Wingdings" w:hint="default"/>
+      </w:rPr>
+    </w:lvl>
+    <w:lvl w:ilvl="6" w:tplc="04090001" w:tentative="1">
+      <w:start w:val="1"/>
+      <w:numFmt w:val="bullet"/>
+      <w:lvlText w:val=""/>
+      <w:lvlJc w:val="left"/>
+      <w:pPr>
+        <w:ind w:left="5040" w:hanging="360"/>
+      </w:pPr>
+      <w:rPr>
+        <w:rFonts w:ascii="Symbol" w:hAnsi="Symbol" w:hint="default"/>
+      </w:rPr>
+    </w:lvl>
+    <w:lvl w:ilvl="7" w:tplc="04090003" w:tentative="1">
+      <w:start w:val="1"/>
+      <w:numFmt w:val="bullet"/>
+      <w:lvlText w:val="o"/>
+      <w:lvlJc w:val="left"/>
+      <w:pPr>
+        <w:ind w:left="5760" w:hanging="360"/>
+      </w:pPr>
+      <w:rPr>
+        <w:rFonts w:ascii="Courier New" w:hAnsi="Courier New" w:cs="Courier New" w:hint="default"/>
+      </w:rPr>
+    </w:lvl>
+    <w:lvl w:ilvl="8" w:tplc="04090005" w:tentative="1">
+      <w:start w:val="1"/>
+      <w:numFmt w:val="bullet"/>
+      <w:lvlText w:val=""/>
+      <w:lvlJc w:val="left"/>
+      <w:pPr>
+        <w:ind w:left="6480" w:hanging="360"/>
+      </w:pPr>
+      <w:rPr>
+        <w:rFonts w:ascii="Wingdings" w:hAnsi="Wingdings" w:hint="default"/>
+      </w:rPr>
+    </w:lvl>
+  </w:abstractNum>
+  <w:abstractNum w:abstractNumId="8" w15:restartNumberingAfterBreak="0">
     <w:nsid w:val="3DB46969"/>
     <w:multiLevelType w:val="hybridMultilevel"/>
     <w:tmpl w:val="397EFA84"/>
@@ -12453,7 +13274,7 @@
       </w:rPr>
     </w:lvl>
   </w:abstractNum>
-  <w:abstractNum w:abstractNumId="6" w15:restartNumberingAfterBreak="0">
+  <w:abstractNum w:abstractNumId="9" w15:restartNumberingAfterBreak="0">
     <w:nsid w:val="509A6773"/>
     <w:multiLevelType w:val="hybridMultilevel"/>
     <w:tmpl w:val="ECDE9D6E"/>
@@ -12566,7 +13387,120 @@
       </w:rPr>
     </w:lvl>
   </w:abstractNum>
-  <w:abstractNum w:abstractNumId="7" w15:restartNumberingAfterBreak="0">
+  <w:abstractNum w:abstractNumId="10" w15:restartNumberingAfterBreak="0">
+    <w:nsid w:val="52717DFB"/>
+    <w:multiLevelType w:val="hybridMultilevel"/>
+    <w:tmpl w:val="C7E4345A"/>
+    <w:lvl w:ilvl="0" w:tplc="04090001">
+      <w:start w:val="1"/>
+      <w:numFmt w:val="bullet"/>
+      <w:lvlText w:val=""/>
+      <w:lvlJc w:val="left"/>
+      <w:pPr>
+        <w:ind w:left="720" w:hanging="360"/>
+      </w:pPr>
+      <w:rPr>
+        <w:rFonts w:ascii="Symbol" w:hAnsi="Symbol" w:hint="default"/>
+      </w:rPr>
+    </w:lvl>
+    <w:lvl w:ilvl="1" w:tplc="04090003" w:tentative="1">
+      <w:start w:val="1"/>
+      <w:numFmt w:val="bullet"/>
+      <w:lvlText w:val="o"/>
+      <w:lvlJc w:val="left"/>
+      <w:pPr>
+        <w:ind w:left="1440" w:hanging="360"/>
+      </w:pPr>
+      <w:rPr>
+        <w:rFonts w:ascii="Courier New" w:hAnsi="Courier New" w:cs="Courier New" w:hint="default"/>
+      </w:rPr>
+    </w:lvl>
+    <w:lvl w:ilvl="2" w:tplc="04090005" w:tentative="1">
+      <w:start w:val="1"/>
+      <w:numFmt w:val="bullet"/>
+      <w:lvlText w:val=""/>
+      <w:lvlJc w:val="left"/>
+      <w:pPr>
+        <w:ind w:left="2160" w:hanging="360"/>
+      </w:pPr>
+      <w:rPr>
+        <w:rFonts w:ascii="Wingdings" w:hAnsi="Wingdings" w:hint="default"/>
+      </w:rPr>
+    </w:lvl>
+    <w:lvl w:ilvl="3" w:tplc="04090001" w:tentative="1">
+      <w:start w:val="1"/>
+      <w:numFmt w:val="bullet"/>
+      <w:lvlText w:val=""/>
+      <w:lvlJc w:val="left"/>
+      <w:pPr>
+        <w:ind w:left="2880" w:hanging="360"/>
+      </w:pPr>
+      <w:rPr>
+        <w:rFonts w:ascii="Symbol" w:hAnsi="Symbol" w:hint="default"/>
+      </w:rPr>
+    </w:lvl>
+    <w:lvl w:ilvl="4" w:tplc="04090003" w:tentative="1">
+      <w:start w:val="1"/>
+      <w:numFmt w:val="bullet"/>
+      <w:lvlText w:val="o"/>
+      <w:lvlJc w:val="left"/>
+      <w:pPr>
+        <w:ind w:left="3600" w:hanging="360"/>
+      </w:pPr>
+      <w:rPr>
+        <w:rFonts w:ascii="Courier New" w:hAnsi="Courier New" w:cs="Courier New" w:hint="default"/>
+      </w:rPr>
+    </w:lvl>
+    <w:lvl w:ilvl="5" w:tplc="04090005" w:tentative="1">
+      <w:start w:val="1"/>
+      <w:numFmt w:val="bullet"/>
+      <w:lvlText w:val=""/>
+      <w:lvlJc w:val="left"/>
+      <w:pPr>
+        <w:ind w:left="4320" w:hanging="360"/>
+      </w:pPr>
+      <w:rPr>
+        <w:rFonts w:ascii="Wingdings" w:hAnsi="Wingdings" w:hint="default"/>
+      </w:rPr>
+    </w:lvl>
+    <w:lvl w:ilvl="6" w:tplc="04090001" w:tentative="1">
+      <w:start w:val="1"/>
+      <w:numFmt w:val="bullet"/>
+      <w:lvlText w:val=""/>
+      <w:lvlJc w:val="left"/>
+      <w:pPr>
+        <w:ind w:left="5040" w:hanging="360"/>
+      </w:pPr>
+      <w:rPr>
+        <w:rFonts w:ascii="Symbol" w:hAnsi="Symbol" w:hint="default"/>
+      </w:rPr>
+    </w:lvl>
+    <w:lvl w:ilvl="7" w:tplc="04090003" w:tentative="1">
+      <w:start w:val="1"/>
+      <w:numFmt w:val="bullet"/>
+      <w:lvlText w:val="o"/>
+      <w:lvlJc w:val="left"/>
+      <w:pPr>
+        <w:ind w:left="5760" w:hanging="360"/>
+      </w:pPr>
+      <w:rPr>
+        <w:rFonts w:ascii="Courier New" w:hAnsi="Courier New" w:cs="Courier New" w:hint="default"/>
+      </w:rPr>
+    </w:lvl>
+    <w:lvl w:ilvl="8" w:tplc="04090005" w:tentative="1">
+      <w:start w:val="1"/>
+      <w:numFmt w:val="bullet"/>
+      <w:lvlText w:val=""/>
+      <w:lvlJc w:val="left"/>
+      <w:pPr>
+        <w:ind w:left="6480" w:hanging="360"/>
+      </w:pPr>
+      <w:rPr>
+        <w:rFonts w:ascii="Wingdings" w:hAnsi="Wingdings" w:hint="default"/>
+      </w:rPr>
+    </w:lvl>
+  </w:abstractNum>
+  <w:abstractNum w:abstractNumId="11" w15:restartNumberingAfterBreak="0">
     <w:nsid w:val="56EB48AA"/>
     <w:multiLevelType w:val="hybridMultilevel"/>
     <w:tmpl w:val="10C4975A"/>
@@ -12659,25 +13593,37 @@
     <w:abstractNumId w:val="1"/>
   </w:num>
   <w:num w:numId="2">
-    <w:abstractNumId w:val="2"/>
+    <w:abstractNumId w:val="3"/>
   </w:num>
   <w:num w:numId="3">
+    <w:abstractNumId w:val="8"/>
+  </w:num>
+  <w:num w:numId="4">
+    <w:abstractNumId w:val="11"/>
+  </w:num>
+  <w:num w:numId="5">
+    <w:abstractNumId w:val="6"/>
+  </w:num>
+  <w:num w:numId="6">
     <w:abstractNumId w:val="5"/>
   </w:num>
-  <w:num w:numId="4">
-    <w:abstractNumId w:val="7"/>
-  </w:num>
-  <w:num w:numId="5">
-    <w:abstractNumId w:val="4"/>
-  </w:num>
-  <w:num w:numId="6">
-    <w:abstractNumId w:val="3"/>
-  </w:num>
   <w:num w:numId="7">
-    <w:abstractNumId w:val="6"/>
+    <w:abstractNumId w:val="9"/>
   </w:num>
   <w:num w:numId="8">
     <w:abstractNumId w:val="0"/>
+  </w:num>
+  <w:num w:numId="9">
+    <w:abstractNumId w:val="10"/>
+  </w:num>
+  <w:num w:numId="10">
+    <w:abstractNumId w:val="7"/>
+  </w:num>
+  <w:num w:numId="11">
+    <w:abstractNumId w:val="2"/>
+  </w:num>
+  <w:num w:numId="12">
+    <w:abstractNumId w:val="4"/>
   </w:num>
 </w:numbering>
 </file>
@@ -12699,7 +13645,7 @@
       </w:pPr>
     </w:pPrDefault>
   </w:docDefaults>
-  <w:latentStyles w:defLockedState="0" w:defUIPriority="99" w:defSemiHidden="0" w:defUnhideWhenUsed="0" w:defQFormat="0" w:count="376">
+  <w:latentStyles w:defLockedState="0" w:defUIPriority="99" w:defSemiHidden="0" w:defUnhideWhenUsed="0" w:defQFormat="0" w:count="377">
     <w:lsdException w:name="Normal" w:uiPriority="0" w:qFormat="1"/>
     <w:lsdException w:name="heading 1" w:uiPriority="9" w:qFormat="1"/>
     <w:lsdException w:name="heading 2" w:semiHidden="1" w:uiPriority="9" w:unhideWhenUsed="1" w:qFormat="1"/>
@@ -12805,7 +13751,6 @@
     <w:lsdException w:name="HTML Sample" w:semiHidden="1" w:unhideWhenUsed="1"/>
     <w:lsdException w:name="HTML Typewriter" w:semiHidden="1" w:unhideWhenUsed="1"/>
     <w:lsdException w:name="HTML Variable" w:semiHidden="1" w:unhideWhenUsed="1"/>
-    <w:lsdException w:name="Normal Table" w:semiHidden="1" w:unhideWhenUsed="1"/>
     <w:lsdException w:name="annotation subject" w:semiHidden="1" w:unhideWhenUsed="1"/>
     <w:lsdException w:name="No List" w:semiHidden="1" w:unhideWhenUsed="1"/>
     <w:lsdException w:name="Outline List 1" w:semiHidden="1" w:unhideWhenUsed="1"/>
@@ -12852,10 +13797,8 @@
     <w:lsdException w:name="Table Subtle 2" w:semiHidden="1" w:unhideWhenUsed="1"/>
     <w:lsdException w:name="Table Web 1" w:semiHidden="1" w:unhideWhenUsed="1"/>
     <w:lsdException w:name="Table Web 2" w:semiHidden="1" w:unhideWhenUsed="1"/>
-    <w:lsdException w:name="Table Web 3" w:semiHidden="1" w:unhideWhenUsed="1"/>
     <w:lsdException w:name="Balloon Text" w:semiHidden="1" w:unhideWhenUsed="1"/>
     <w:lsdException w:name="Table Grid" w:uiPriority="39"/>
-    <w:lsdException w:name="Table Theme" w:semiHidden="1" w:unhideWhenUsed="1"/>
     <w:lsdException w:name="Placeholder Text" w:semiHidden="1"/>
     <w:lsdException w:name="No Spacing" w:uiPriority="1" w:qFormat="1"/>
     <w:lsdException w:name="Light Shading" w:uiPriority="60"/>
@@ -13076,6 +14019,7 @@
     <w:lsdException w:name="Hashtag" w:semiHidden="1" w:unhideWhenUsed="1"/>
     <w:lsdException w:name="Unresolved Mention" w:semiHidden="1" w:unhideWhenUsed="1"/>
     <w:lsdException w:name="Smart Link" w:semiHidden="1" w:unhideWhenUsed="1"/>
+    <w:lsdException w:name="Smart Link Error" w:semiHidden="1" w:unhideWhenUsed="1"/>
   </w:latentStyles>
   <w:style w:type="paragraph" w:default="1" w:styleId="Normal">
     <w:name w:val="Normal"/>

</xml_diff>